<commit_message>
Added some description to the doc/PracticaPreparacionImagen.docx
</commit_message>
<xml_diff>
--- a/CrotalReading/doc/PracticaPreparacionImagen.docx
+++ b/CrotalReading/doc/PracticaPreparacionImagen.docx
@@ -41,188 +41,654 @@
         <w:rPr>
           <w:b/>
         </w:rPr>
-        <w:t>Práctica puntua</w:t>
+        <w:t>Práctica puntuable – Preparación de la imagen</w:t>
+      </w:r>
+    </w:p>
+    <w:p>
+      <w:r>
+        <w:t>INTRODUCCIÓN</w:t>
+      </w:r>
+    </w:p>
+    <w:p>
+      <w:r>
+        <w:t>Desde 1998, en el sector vacuno se ha desarrollado un sistema de trazabilidad que permite un mayor control a lo largo de toda la cadena alimentaria en aras de una mayor transparencia, lo que ha permitido restablecer la confianza del consumidor tras la crisis de las encefalopatías espongiformes transmisibles y garantizar la seguridad alimentaria de los productos de carne de vacuno.</w:t>
+      </w:r>
+    </w:p>
+    <w:p>
+      <w:r>
+        <w:t>En la p</w:t>
+      </w:r>
+      <w:r>
+        <w:t>á</w:t>
+      </w:r>
+      <w:r>
+        <w:t xml:space="preserve">gina web del Ministerios de Agricultura, </w:t>
+      </w:r>
+      <w:r>
+        <w:t>Alimentación</w:t>
+      </w:r>
+      <w:r>
+        <w:t xml:space="preserve"> y Medio Ambiente [1] s</w:t>
+      </w:r>
+      <w:r>
+        <w:t>e describe el sistema de trazabilidad del ganado bovino, cómo debe actuar el ganadero en diferentes supuestos y se ofrece información sobre la normativa española y comunitaria sobre identificación y registro del ganado bovino.</w:t>
+      </w:r>
+    </w:p>
+    <w:p>
+      <w:r>
+        <w:t xml:space="preserve">Con el objetivo de facilitar la tarea de los ganaderos y trabajadores encargados de la manipulación del ganado está practica tiene como objetivo el de desarrollar un sistema en el cual el empleado se centraría principalmente en extraer los </w:t>
+      </w:r>
+      <w:proofErr w:type="spellStart"/>
+      <w:r>
+        <w:t>crotales</w:t>
+      </w:r>
+      <w:proofErr w:type="spellEnd"/>
+      <w:r>
+        <w:t xml:space="preserve"> de los animales y depositarlos en una cinta. A partir de este momento una cámara tomaría una instantánea de este </w:t>
+      </w:r>
+      <w:proofErr w:type="spellStart"/>
+      <w:r>
+        <w:t>crotal</w:t>
+      </w:r>
+      <w:proofErr w:type="spellEnd"/>
+      <w:r>
+        <w:t xml:space="preserve"> y me</w:t>
+      </w:r>
+      <w:r>
+        <w:t xml:space="preserve">diante una aplicación </w:t>
+      </w:r>
+      <w:r>
+        <w:t xml:space="preserve">se devolvería el número </w:t>
+      </w:r>
+      <w:r>
+        <w:t xml:space="preserve">que </w:t>
+      </w:r>
+      <w:r>
+        <w:t>contienen</w:t>
+      </w:r>
+      <w:r>
+        <w:t>.</w:t>
+      </w:r>
+    </w:p>
+    <w:p>
+      <w:r>
+        <w:t xml:space="preserve">Dicho </w:t>
+      </w:r>
+      <w:r>
+        <w:t xml:space="preserve">aplicación </w:t>
+      </w:r>
+      <w:r>
+        <w:t>se va a dividir en dos prácticas. La primera,</w:t>
+      </w:r>
+      <w:r>
+        <w:t xml:space="preserve"> y</w:t>
+      </w:r>
+      <w:r>
+        <w:t xml:space="preserve"> que es objeto de este documento, se centraría en la preparación de la imagen</w:t>
+      </w:r>
+      <w:r>
+        <w:t>,</w:t>
+      </w:r>
+      <w:r>
+        <w:t xml:space="preserve"> y la segunda en el reconocimiento del texto de la imagen resultante anterior. </w:t>
+      </w:r>
+    </w:p>
+    <w:p>
+      <w:r>
+        <w:t xml:space="preserve">La preparación de la imagen, como </w:t>
+      </w:r>
+      <w:r>
+        <w:t>se explicará con</w:t>
+      </w:r>
+      <w:r>
+        <w:t xml:space="preserve"> más detalle a continuación, va a consistir en técnicas básicas </w:t>
+      </w:r>
+      <w:r>
+        <w:t>como por ejemplo</w:t>
+      </w:r>
+      <w:r>
+        <w:t xml:space="preserve"> </w:t>
+      </w:r>
+      <w:r>
+        <w:t xml:space="preserve">extracción de  ruido, eliminación de </w:t>
+      </w:r>
+      <w:r>
+        <w:t xml:space="preserve">toda la información no relevante, </w:t>
+      </w:r>
+      <w:r>
+        <w:t>corrección</w:t>
+      </w:r>
+      <w:r>
+        <w:t xml:space="preserve"> imágenes torcidas, etc.</w:t>
+      </w:r>
+    </w:p>
+    <w:p>
+      <w:r>
+        <w:t>Como resultado de esta práctica, p</w:t>
+      </w:r>
+      <w:r>
+        <w:t xml:space="preserve">artiendo de las imágenes de </w:t>
+      </w:r>
+      <w:proofErr w:type="spellStart"/>
+      <w:r>
+        <w:t>crotales</w:t>
+      </w:r>
+      <w:proofErr w:type="spellEnd"/>
+      <w:r>
+        <w:t xml:space="preserve"> </w:t>
+      </w:r>
+      <w:r>
+        <w:t>contenidas en una carpeta,</w:t>
+      </w:r>
+      <w:r>
+        <w:t xml:space="preserve"> </w:t>
+      </w:r>
+      <w:r>
+        <w:t xml:space="preserve">se devolverá </w:t>
+      </w:r>
+      <w:r>
+        <w:t xml:space="preserve">una </w:t>
+      </w:r>
+      <w:r>
+        <w:t>serie de imágenes</w:t>
+      </w:r>
+      <w:r>
+        <w:t xml:space="preserve"> </w:t>
+      </w:r>
+      <w:proofErr w:type="spellStart"/>
+      <w:r>
+        <w:t>bitonal</w:t>
+      </w:r>
+      <w:r>
+        <w:t>es</w:t>
+      </w:r>
+      <w:proofErr w:type="spellEnd"/>
+      <w:r>
+        <w:t xml:space="preserve"> que sólo contendrán</w:t>
+      </w:r>
+      <w:r>
+        <w:t xml:space="preserve"> los dígitos presentes en la</w:t>
+      </w:r>
+      <w:r>
+        <w:t>s</w:t>
+      </w:r>
+      <w:r>
+        <w:t xml:space="preserve"> </w:t>
+      </w:r>
+      <w:r>
+        <w:t>imágenes</w:t>
+      </w:r>
+      <w:r>
+        <w:t>.</w:t>
+      </w:r>
+    </w:p>
+    <w:p>
+      <w:r>
+        <w:t>DESCRIPCIÓN DEL MÉTODO DESARROLLADO</w:t>
+      </w:r>
+    </w:p>
+    <w:p>
+      <w:r>
+        <w:t xml:space="preserve">Para la implementación de esta aplicación se ha hecho uso de las funciones que aporta la librería </w:t>
+      </w:r>
+      <w:proofErr w:type="spellStart"/>
+      <w:r>
+        <w:t>ImageJ</w:t>
+      </w:r>
+      <w:proofErr w:type="spellEnd"/>
+      <w:r>
+        <w:t xml:space="preserve"> [2a].</w:t>
+      </w:r>
+    </w:p>
+    <w:p>
+      <w:proofErr w:type="spellStart"/>
+      <w:r>
+        <w:t>ImageJ</w:t>
+      </w:r>
+      <w:proofErr w:type="spellEnd"/>
+      <w:r>
+        <w:t xml:space="preserve"> es un programa de dominio público de procesamiento de imágenes inspirado en </w:t>
+      </w:r>
+      <w:proofErr w:type="spellStart"/>
+      <w:r>
+        <w:t>NIHImage</w:t>
+      </w:r>
+      <w:proofErr w:type="spellEnd"/>
+      <w:r>
+        <w:t xml:space="preserve"> [2b] para los Macintosh. Se ejecuta en cualquier ordenador que tenga instalada máquina virtual de Java 1.4 o posterior</w:t>
+      </w:r>
+      <w:r>
+        <w:t>.</w:t>
+      </w:r>
+      <w:r>
+        <w:t xml:space="preserve"> </w:t>
+      </w:r>
+      <w:r>
+        <w:t>P</w:t>
+      </w:r>
+      <w:r>
+        <w:t>ermite aplicar</w:t>
+      </w:r>
+      <w:r>
+        <w:t xml:space="preserve"> todo tipo de </w:t>
+      </w:r>
+      <w:r>
+        <w:t xml:space="preserve">operaciones </w:t>
+      </w:r>
+      <w:r>
+        <w:t xml:space="preserve">tales como </w:t>
+      </w:r>
+      <w:r>
+        <w:t xml:space="preserve">mostrar, editar, analizar, procesar, </w:t>
+      </w:r>
+      <w:r>
+        <w:t xml:space="preserve">guardar </w:t>
+      </w:r>
+      <w:r>
+        <w:t>e</w:t>
+      </w:r>
+      <w:r>
+        <w:t xml:space="preserve"> </w:t>
+      </w:r>
+      <w:r>
+        <w:t>imprimir</w:t>
+      </w:r>
+      <w:r>
+        <w:t xml:space="preserve"> </w:t>
+      </w:r>
+      <w:r>
+        <w:t>sobre im</w:t>
+      </w:r>
+      <w:r>
+        <w:t>ágenes de 8-bits, 16-bits y 32-bits</w:t>
+      </w:r>
+      <w:r>
+        <w:t>.</w:t>
+      </w:r>
+    </w:p>
+    <w:p>
+      <w:r>
+        <w:lastRenderedPageBreak/>
+        <w:t xml:space="preserve">El diseño de esta práctica ha tenido en cuenta dos fases. En la primera se calcula el ángulo para enderezar la imagen y en segunda, una vez enderezada dicha imagen, se sacan los números que representan el </w:t>
+      </w:r>
+      <w:proofErr w:type="spellStart"/>
+      <w:r>
+        <w:t>crotal</w:t>
+      </w:r>
+      <w:proofErr w:type="spellEnd"/>
+      <w:r>
+        <w:t>.</w:t>
+      </w:r>
+    </w:p>
+    <w:p>
+      <w:r>
+        <w:t>Para la</w:t>
+      </w:r>
+      <w:r>
+        <w:t xml:space="preserve"> realización de la</w:t>
+      </w:r>
+      <w:r>
+        <w:t xml:space="preserve"> prim</w:t>
+      </w:r>
+      <w:r>
+        <w:t>era fase</w:t>
+      </w:r>
+      <w:r>
+        <w:t xml:space="preserve"> </w:t>
+      </w:r>
+      <w:r>
+        <w:t>se han</w:t>
+      </w:r>
+      <w:r>
+        <w:t xml:space="preserve"> ll</w:t>
+      </w:r>
+      <w:r>
+        <w:t>evado a cabo una serie de pasos. En primer lugar hemos realizado un proceso de pre-preparación de la imagen. Esto ha consistido en realizar unas operaciones de la imagen para facilitar su manipulación.</w:t>
+      </w:r>
+    </w:p>
+    <w:p>
+      <w:r>
+        <w:t xml:space="preserve"> Dichas operaciones se pueden resumir en:</w:t>
+      </w:r>
+    </w:p>
+    <w:p>
+      <w:pPr>
+        <w:pStyle w:val="ListParagraph"/>
+        <w:numPr>
+          <w:ilvl w:val="0"/>
+          <w:numId w:val="1"/>
+        </w:numPr>
+      </w:pPr>
+      <w:proofErr w:type="spellStart"/>
+      <w:r>
+        <w:t>Umbralización</w:t>
+      </w:r>
+      <w:proofErr w:type="spellEnd"/>
+      <w:r>
+        <w:t xml:space="preserve"> de la imagen.</w:t>
+      </w:r>
+      <w:r>
+        <w:t xml:space="preserve"> </w:t>
+      </w:r>
+      <w:r>
+        <w:t>Como realizar un</w:t>
+      </w:r>
+      <w:r>
+        <w:t xml:space="preserve"> </w:t>
+      </w:r>
+      <w:proofErr w:type="spellStart"/>
+      <w:r>
+        <w:t>umbralizado</w:t>
+      </w:r>
+      <w:proofErr w:type="spellEnd"/>
+      <w:r>
+        <w:t xml:space="preserve"> no es vital </w:t>
+      </w:r>
+      <w:r>
+        <w:t>en</w:t>
+      </w:r>
+      <w:r>
+        <w:t xml:space="preserve"> esta primera fase</w:t>
+      </w:r>
+      <w:r>
+        <w:t>,</w:t>
+      </w:r>
+      <w:r>
+        <w:t xml:space="preserve"> se ha utilizado el auto-</w:t>
+      </w:r>
+      <w:proofErr w:type="spellStart"/>
+      <w:r>
+        <w:t>umbralizado</w:t>
+      </w:r>
+      <w:proofErr w:type="spellEnd"/>
+      <w:r>
+        <w:t xml:space="preserve"> que proporciona </w:t>
+      </w:r>
+      <w:proofErr w:type="spellStart"/>
+      <w:r>
+        <w:t>ImageJ</w:t>
+      </w:r>
+      <w:proofErr w:type="spellEnd"/>
+      <w:r>
+        <w:t xml:space="preserve">. Dicho </w:t>
+      </w:r>
+      <w:proofErr w:type="spellStart"/>
+      <w:r>
+        <w:t>umbralizado</w:t>
+      </w:r>
+      <w:proofErr w:type="spellEnd"/>
+      <w:r>
+        <w:t xml:space="preserve"> es un procedimiento iterativo basado en el algoritmo de </w:t>
+      </w:r>
+      <w:proofErr w:type="spellStart"/>
+      <w:r>
+        <w:t>isodata</w:t>
+      </w:r>
+      <w:proofErr w:type="spellEnd"/>
+      <w:r>
+        <w:t xml:space="preserve"> [2]  y está brevemente descrito en la documentación de </w:t>
+      </w:r>
+      <w:proofErr w:type="spellStart"/>
+      <w:r>
+        <w:t>ImageJ</w:t>
+      </w:r>
+      <w:proofErr w:type="spellEnd"/>
+      <w:r>
+        <w:t xml:space="preserve"> [3].</w:t>
+      </w:r>
+    </w:p>
+    <w:p>
+      <w:pPr>
+        <w:pStyle w:val="ListParagraph"/>
+        <w:numPr>
+          <w:ilvl w:val="0"/>
+          <w:numId w:val="1"/>
+        </w:numPr>
+      </w:pPr>
+      <w:r>
+        <w:t xml:space="preserve"> </w:t>
+      </w:r>
+      <w:proofErr w:type="spellStart"/>
+      <w:r>
+        <w:t>Binariza</w:t>
       </w:r>
       <w:bookmarkStart w:id="0" w:name="_GoBack"/>
       <w:bookmarkEnd w:id="0"/>
       <w:r>
-        <w:rPr>
-          <w:b/>
-        </w:rPr>
-        <w:t>ble – Preparación de la imagen</w:t>
-      </w:r>
-    </w:p>
-    <w:p>
-      <w:r>
-        <w:t>INTRODUCCIÓN</w:t>
-      </w:r>
-    </w:p>
-    <w:p>
-      <w:r>
-        <w:t>Desde 1998, en el sector vacuno se ha desarrollado un sistema de trazabilidad que permite un mayor control a lo largo de toda la cadena alimentaria en aras de una mayor transparencia, lo que ha permitido restablecer la confianza del consumidor tras la crisis de las encefalopatías espongiformes transmisibles y garantizar la seguridad alimentaria de los productos de carne de vacuno.</w:t>
-      </w:r>
-    </w:p>
-    <w:p>
-      <w:r>
-        <w:t>En la p</w:t>
-      </w:r>
-      <w:r>
-        <w:t>á</w:t>
-      </w:r>
-      <w:r>
-        <w:t xml:space="preserve">gina web del Ministerios de Agricultura, </w:t>
-      </w:r>
-      <w:r>
-        <w:t>Alimentación</w:t>
-      </w:r>
-      <w:r>
-        <w:t xml:space="preserve"> y Medio Ambiente [1] s</w:t>
-      </w:r>
-      <w:r>
-        <w:t>e describe el sistema de trazabilidad del ganado bovino, cómo debe actuar el ganadero en diferentes supuestos y se ofrece información sobre la normativa española y comunitaria sobre identificación y registro del ganado bovino.</w:t>
-      </w:r>
-    </w:p>
-    <w:p>
-      <w:r>
-        <w:t xml:space="preserve">Con el objetivo de facilitar la tarea de los ganaderos y trabajadores encargados de la manipulación del ganado está practica tiene como objetivo el de desarrollar un sistema en el cual el empleado se centraría principalmente en extraer los </w:t>
-      </w:r>
-      <w:proofErr w:type="spellStart"/>
-      <w:r>
-        <w:t>crotales</w:t>
-      </w:r>
-      <w:proofErr w:type="spellEnd"/>
-      <w:r>
-        <w:t xml:space="preserve"> de los animales y depositarlos en una cinta. A partir de este momento una cámara tomaría una instantánea de este </w:t>
-      </w:r>
-      <w:proofErr w:type="spellStart"/>
-      <w:r>
-        <w:t>crotal</w:t>
-      </w:r>
-      <w:proofErr w:type="spellEnd"/>
-      <w:r>
-        <w:t xml:space="preserve"> y me</w:t>
-      </w:r>
-      <w:r>
-        <w:t xml:space="preserve">diante una aplicación </w:t>
-      </w:r>
-      <w:r>
-        <w:t xml:space="preserve">se devolvería el número </w:t>
-      </w:r>
-      <w:r>
-        <w:t xml:space="preserve">que </w:t>
-      </w:r>
-      <w:r>
-        <w:t>contienen</w:t>
-      </w:r>
-      <w:r>
-        <w:t>.</w:t>
-      </w:r>
-    </w:p>
-    <w:p>
-      <w:r>
-        <w:t xml:space="preserve">Dicho </w:t>
-      </w:r>
-      <w:r>
-        <w:t xml:space="preserve">aplicación </w:t>
-      </w:r>
-      <w:r>
-        <w:t>se va a dividir en dos prácticas. La primera,</w:t>
-      </w:r>
-      <w:r>
-        <w:t xml:space="preserve"> y</w:t>
-      </w:r>
-      <w:r>
-        <w:t xml:space="preserve"> que es objeto de este documento, se centraría en la preparación de la imagen</w:t>
-      </w:r>
-      <w:r>
-        <w:t>,</w:t>
-      </w:r>
-      <w:r>
-        <w:t xml:space="preserve"> y la segunda en el reconocimiento del texto de la imagen resultante anterior. </w:t>
-      </w:r>
-    </w:p>
-    <w:p>
-      <w:r>
-        <w:t xml:space="preserve">La preparación de la imagen, como explicaremos en más detalle a continuación, va a consistir en técnicas básicas </w:t>
-      </w:r>
-      <w:r>
-        <w:t>como por ejemplo</w:t>
-      </w:r>
-      <w:r>
-        <w:t xml:space="preserve"> </w:t>
-      </w:r>
-      <w:r>
-        <w:t xml:space="preserve">extracción de  ruido, eliminación de </w:t>
-      </w:r>
-      <w:r>
-        <w:t xml:space="preserve">toda la información no relevante, </w:t>
-      </w:r>
-      <w:r>
-        <w:t>corrección</w:t>
-      </w:r>
-      <w:r>
-        <w:t xml:space="preserve"> imágenes torcidas, etc.</w:t>
-      </w:r>
-    </w:p>
-    <w:p>
-      <w:r>
-        <w:t>Como resultado de esta práctica, p</w:t>
-      </w:r>
-      <w:r>
-        <w:t xml:space="preserve">artiendo de las imágenes de </w:t>
-      </w:r>
-      <w:proofErr w:type="spellStart"/>
-      <w:r>
-        <w:t>crotales</w:t>
-      </w:r>
-      <w:proofErr w:type="spellEnd"/>
-      <w:r>
-        <w:t xml:space="preserve"> </w:t>
-      </w:r>
-      <w:r>
-        <w:t>contenidas en una carpeta,</w:t>
-      </w:r>
-      <w:r>
-        <w:t xml:space="preserve"> </w:t>
-      </w:r>
-      <w:r>
-        <w:t xml:space="preserve">se devolverá </w:t>
-      </w:r>
-      <w:r>
-        <w:t xml:space="preserve">una </w:t>
-      </w:r>
-      <w:r>
-        <w:t>serie de imágenes</w:t>
-      </w:r>
-      <w:r>
-        <w:t xml:space="preserve"> </w:t>
-      </w:r>
-      <w:proofErr w:type="spellStart"/>
-      <w:r>
-        <w:t>bitonal</w:t>
-      </w:r>
-      <w:r>
-        <w:t>es</w:t>
-      </w:r>
-      <w:proofErr w:type="spellEnd"/>
-      <w:r>
-        <w:t xml:space="preserve"> que sólo contendrán</w:t>
-      </w:r>
-      <w:r>
-        <w:t xml:space="preserve"> los dígitos presentes en la</w:t>
-      </w:r>
-      <w:r>
-        <w:t>s</w:t>
-      </w:r>
-      <w:r>
-        <w:t xml:space="preserve"> </w:t>
-      </w:r>
-      <w:r>
-        <w:t>imágenes</w:t>
-      </w:r>
-      <w:r>
-        <w:t>.</w:t>
-      </w:r>
+        <w:t>ción</w:t>
+      </w:r>
+      <w:proofErr w:type="spellEnd"/>
+      <w:r>
+        <w:t xml:space="preserve"> de la imagen.</w:t>
+      </w:r>
+    </w:p>
+    <w:p>
+      <w:pPr>
+        <w:pStyle w:val="ListParagraph"/>
+        <w:numPr>
+          <w:ilvl w:val="0"/>
+          <w:numId w:val="1"/>
+        </w:numPr>
+      </w:pPr>
+      <w:r>
+        <w:br w:type="page"/>
+      </w:r>
+      <w:r>
+        <w:lastRenderedPageBreak/>
+        <w:br w:type="page"/>
+      </w:r>
+    </w:p>
+    <w:p/>
+    <w:p>
+      <w:r>
+        <w:t xml:space="preserve">[1] </w:t>
+      </w:r>
+      <w:r>
+        <w:tab/>
+      </w:r>
+      <w:hyperlink r:id="rId6" w:history="1">
+        <w:r>
+          <w:rPr>
+            <w:rStyle w:val="Hyperlink"/>
+          </w:rPr>
+          <w:t>http://www.magrama.gob.es/es/ganaderia/temas/trazabilidad-animal/identificacion-animal/bovino/</w:t>
+        </w:r>
+      </w:hyperlink>
+    </w:p>
+    <w:p>
+      <w:pPr>
+        <w:rPr>
+          <w:lang w:val="en-US"/>
+        </w:rPr>
+      </w:pPr>
+      <w:r>
+        <w:rPr>
+          <w:lang w:val="en-US"/>
+        </w:rPr>
+        <w:t xml:space="preserve">[2a] </w:t>
+      </w:r>
+      <w:r>
+        <w:rPr>
+          <w:lang w:val="en-US"/>
+        </w:rPr>
+        <w:tab/>
+      </w:r>
+      <w:hyperlink r:id="rId7" w:history="1">
+        <w:r>
+          <w:rPr>
+            <w:rStyle w:val="Hyperlink"/>
+            <w:lang w:val="en-US"/>
+          </w:rPr>
+          <w:t>http://rsb.info.nih.gov/ij/</w:t>
+        </w:r>
+      </w:hyperlink>
+    </w:p>
+    <w:p>
+      <w:pPr>
+        <w:rPr>
+          <w:lang w:val="en-US"/>
+        </w:rPr>
+      </w:pPr>
+      <w:r>
+        <w:rPr>
+          <w:lang w:val="en-US"/>
+        </w:rPr>
+        <w:t>[2b]</w:t>
+      </w:r>
+      <w:r>
+        <w:rPr>
+          <w:lang w:val="en-US"/>
+        </w:rPr>
+        <w:tab/>
+        <w:t>http://rsb.info.nih.gov/nih-image/</w:t>
+      </w:r>
+    </w:p>
+    <w:p>
+      <w:pPr>
+        <w:rPr>
+          <w:lang w:val="en-US"/>
+        </w:rPr>
+      </w:pPr>
+      <w:r>
+        <w:rPr>
+          <w:rFonts w:ascii="Arial" w:hAnsi="Arial" w:cs="Arial"/>
+          <w:color w:val="000000"/>
+          <w:sz w:val="20"/>
+          <w:szCs w:val="20"/>
+          <w:shd w:val="clear" w:color="auto" w:fill="FFFFFF"/>
+          <w:lang w:val="en-US"/>
+        </w:rPr>
+        <w:t>[2]</w:t>
+      </w:r>
+      <w:r>
+        <w:rPr>
+          <w:rFonts w:ascii="Arial" w:hAnsi="Arial" w:cs="Arial"/>
+          <w:color w:val="000000"/>
+          <w:sz w:val="20"/>
+          <w:szCs w:val="20"/>
+          <w:shd w:val="clear" w:color="auto" w:fill="FFFFFF"/>
+          <w:lang w:val="en-US"/>
+        </w:rPr>
+        <w:tab/>
+      </w:r>
+      <w:r>
+        <w:rPr>
+          <w:rFonts w:ascii="Arial" w:hAnsi="Arial" w:cs="Arial"/>
+          <w:color w:val="000000"/>
+          <w:sz w:val="20"/>
+          <w:szCs w:val="20"/>
+          <w:shd w:val="clear" w:color="auto" w:fill="FFFFFF"/>
+          <w:lang w:val="en-US"/>
+        </w:rPr>
+        <w:t xml:space="preserve">T.W. </w:t>
+      </w:r>
+      <w:proofErr w:type="spellStart"/>
+      <w:r>
+        <w:rPr>
+          <w:rFonts w:ascii="Arial" w:hAnsi="Arial" w:cs="Arial"/>
+          <w:color w:val="000000"/>
+          <w:sz w:val="20"/>
+          <w:szCs w:val="20"/>
+          <w:shd w:val="clear" w:color="auto" w:fill="FFFFFF"/>
+          <w:lang w:val="en-US"/>
+        </w:rPr>
+        <w:t>Ridler</w:t>
+      </w:r>
+      <w:proofErr w:type="spellEnd"/>
+      <w:r>
+        <w:rPr>
+          <w:rFonts w:ascii="Arial" w:hAnsi="Arial" w:cs="Arial"/>
+          <w:color w:val="000000"/>
+          <w:sz w:val="20"/>
+          <w:szCs w:val="20"/>
+          <w:shd w:val="clear" w:color="auto" w:fill="FFFFFF"/>
+          <w:lang w:val="en-US"/>
+        </w:rPr>
+        <w:t xml:space="preserve">, S. </w:t>
+      </w:r>
+      <w:proofErr w:type="spellStart"/>
+      <w:r>
+        <w:rPr>
+          <w:rFonts w:ascii="Arial" w:hAnsi="Arial" w:cs="Arial"/>
+          <w:color w:val="000000"/>
+          <w:sz w:val="20"/>
+          <w:szCs w:val="20"/>
+          <w:shd w:val="clear" w:color="auto" w:fill="FFFFFF"/>
+          <w:lang w:val="en-US"/>
+        </w:rPr>
+        <w:t>Calvard</w:t>
+      </w:r>
+      <w:proofErr w:type="spellEnd"/>
+      <w:r>
+        <w:rPr>
+          <w:rFonts w:ascii="Arial" w:hAnsi="Arial" w:cs="Arial"/>
+          <w:color w:val="000000"/>
+          <w:sz w:val="20"/>
+          <w:szCs w:val="20"/>
+          <w:shd w:val="clear" w:color="auto" w:fill="FFFFFF"/>
+          <w:lang w:val="en-US"/>
+        </w:rPr>
+        <w:t xml:space="preserve">, Picture </w:t>
+      </w:r>
+      <w:proofErr w:type="spellStart"/>
+      <w:r>
+        <w:rPr>
+          <w:rFonts w:ascii="Arial" w:hAnsi="Arial" w:cs="Arial"/>
+          <w:color w:val="000000"/>
+          <w:sz w:val="20"/>
+          <w:szCs w:val="20"/>
+          <w:shd w:val="clear" w:color="auto" w:fill="FFFFFF"/>
+          <w:lang w:val="en-US"/>
+        </w:rPr>
+        <w:t>thresholding</w:t>
+      </w:r>
+      <w:proofErr w:type="spellEnd"/>
+      <w:r>
+        <w:rPr>
+          <w:rFonts w:ascii="Arial" w:hAnsi="Arial" w:cs="Arial"/>
+          <w:color w:val="000000"/>
+          <w:sz w:val="20"/>
+          <w:szCs w:val="20"/>
+          <w:shd w:val="clear" w:color="auto" w:fill="FFFFFF"/>
+          <w:lang w:val="en-US"/>
+        </w:rPr>
+        <w:t xml:space="preserve"> using an iterative selection method, IEEE Trans. System, Man and Cybernetics, SMC-8 (1978) 630-632.</w:t>
+      </w:r>
+    </w:p>
+    <w:p>
+      <w:pPr>
+        <w:rPr>
+          <w:lang w:val="en-US"/>
+        </w:rPr>
+      </w:pPr>
+    </w:p>
+    <w:p>
+      <w:pPr>
+        <w:rPr>
+          <w:lang w:val="en-US"/>
+        </w:rPr>
+      </w:pPr>
+      <w:r>
+        <w:rPr>
+          <w:lang w:val="en-US"/>
+        </w:rPr>
+        <w:t>[3]</w:t>
+      </w:r>
+      <w:r>
+        <w:rPr>
+          <w:lang w:val="en-US"/>
+        </w:rPr>
+        <w:tab/>
+      </w:r>
+      <w:hyperlink r:id="rId8" w:history="1">
+        <w:r>
+          <w:rPr>
+            <w:rStyle w:val="Hyperlink"/>
+            <w:lang w:val="en-US"/>
+          </w:rPr>
+          <w:t>http://imagejdocu.tudor.lu/doku.php?id=faq:technical:what_is_the_algorithm_used_in_automatic_thresholding</w:t>
+        </w:r>
+      </w:hyperlink>
     </w:p>
     <w:sectPr>
       <w:pgSz w:w="11906" w:h="16838"/>
@@ -232,6 +698,100 @@
     </w:sectPr>
   </w:body>
 </w:document>
+</file>
+
+<file path=word/numbering.xml><?xml version="1.0" encoding="utf-8"?>
+<w:numbering xmlns:wpc="http://schemas.microsoft.com/office/word/2010/wordprocessingCanvas" xmlns:mc="http://schemas.openxmlformats.org/markup-compatibility/2006" xmlns:o="urn:schemas-microsoft-com:office:office" xmlns:r="http://schemas.openxmlformats.org/officeDocument/2006/relationships" xmlns:m="http://schemas.openxmlformats.org/officeDocument/2006/math" xmlns:v="urn:schemas-microsoft-com:vml" xmlns:wp14="http://schemas.microsoft.com/office/word/2010/wordprocessingDrawing" xmlns:wp="http://schemas.openxmlformats.org/drawingml/2006/wordprocessingDrawing" xmlns:w10="urn:schemas-microsoft-com:office:word" xmlns:w="http://schemas.openxmlformats.org/wordprocessingml/2006/main" xmlns:w14="http://schemas.microsoft.com/office/word/2010/wordml" xmlns:wpg="http://schemas.microsoft.com/office/word/2010/wordprocessingGroup" xmlns:wpi="http://schemas.microsoft.com/office/word/2010/wordprocessingInk" xmlns:wne="http://schemas.microsoft.com/office/word/2006/wordml" xmlns:wps="http://schemas.microsoft.com/office/word/2010/wordprocessingShape" mc:Ignorable="w14 wp14">
+  <w:abstractNum w:abstractNumId="0">
+    <w:nsid w:val="66936FB3"/>
+    <w:multiLevelType w:val="hybridMultilevel"/>
+    <w:tmpl w:val="158C07E0"/>
+    <w:lvl w:ilvl="0" w:tplc="0C0A000F">
+      <w:start w:val="1"/>
+      <w:numFmt w:val="decimal"/>
+      <w:lvlText w:val="%1."/>
+      <w:lvlJc w:val="left"/>
+      <w:pPr>
+        <w:ind w:left="720" w:hanging="360"/>
+      </w:pPr>
+    </w:lvl>
+    <w:lvl w:ilvl="1" w:tplc="0C0A0019" w:tentative="1">
+      <w:start w:val="1"/>
+      <w:numFmt w:val="lowerLetter"/>
+      <w:lvlText w:val="%2."/>
+      <w:lvlJc w:val="left"/>
+      <w:pPr>
+        <w:ind w:left="1440" w:hanging="360"/>
+      </w:pPr>
+    </w:lvl>
+    <w:lvl w:ilvl="2" w:tplc="0C0A001B" w:tentative="1">
+      <w:start w:val="1"/>
+      <w:numFmt w:val="lowerRoman"/>
+      <w:lvlText w:val="%3."/>
+      <w:lvlJc w:val="right"/>
+      <w:pPr>
+        <w:ind w:left="2160" w:hanging="180"/>
+      </w:pPr>
+    </w:lvl>
+    <w:lvl w:ilvl="3" w:tplc="0C0A000F" w:tentative="1">
+      <w:start w:val="1"/>
+      <w:numFmt w:val="decimal"/>
+      <w:lvlText w:val="%4."/>
+      <w:lvlJc w:val="left"/>
+      <w:pPr>
+        <w:ind w:left="2880" w:hanging="360"/>
+      </w:pPr>
+    </w:lvl>
+    <w:lvl w:ilvl="4" w:tplc="0C0A0019" w:tentative="1">
+      <w:start w:val="1"/>
+      <w:numFmt w:val="lowerLetter"/>
+      <w:lvlText w:val="%5."/>
+      <w:lvlJc w:val="left"/>
+      <w:pPr>
+        <w:ind w:left="3600" w:hanging="360"/>
+      </w:pPr>
+    </w:lvl>
+    <w:lvl w:ilvl="5" w:tplc="0C0A001B" w:tentative="1">
+      <w:start w:val="1"/>
+      <w:numFmt w:val="lowerRoman"/>
+      <w:lvlText w:val="%6."/>
+      <w:lvlJc w:val="right"/>
+      <w:pPr>
+        <w:ind w:left="4320" w:hanging="180"/>
+      </w:pPr>
+    </w:lvl>
+    <w:lvl w:ilvl="6" w:tplc="0C0A000F" w:tentative="1">
+      <w:start w:val="1"/>
+      <w:numFmt w:val="decimal"/>
+      <w:lvlText w:val="%7."/>
+      <w:lvlJc w:val="left"/>
+      <w:pPr>
+        <w:ind w:left="5040" w:hanging="360"/>
+      </w:pPr>
+    </w:lvl>
+    <w:lvl w:ilvl="7" w:tplc="0C0A0019" w:tentative="1">
+      <w:start w:val="1"/>
+      <w:numFmt w:val="lowerLetter"/>
+      <w:lvlText w:val="%8."/>
+      <w:lvlJc w:val="left"/>
+      <w:pPr>
+        <w:ind w:left="5760" w:hanging="360"/>
+      </w:pPr>
+    </w:lvl>
+    <w:lvl w:ilvl="8" w:tplc="0C0A001B" w:tentative="1">
+      <w:start w:val="1"/>
+      <w:numFmt w:val="lowerRoman"/>
+      <w:lvlText w:val="%9."/>
+      <w:lvlJc w:val="right"/>
+      <w:pPr>
+        <w:ind w:left="6480" w:hanging="180"/>
+      </w:pPr>
+    </w:lvl>
+  </w:abstractNum>
+  <w:num w:numId="1">
+    <w:abstractNumId w:val="0"/>
+  </w:num>
+</w:numbering>
 </file>
 
 <file path=word/styles.xml><?xml version="1.0" encoding="utf-8"?>
@@ -421,6 +981,56 @@
     <w:semiHidden/>
     <w:unhideWhenUsed/>
   </w:style>
+  <w:style w:type="paragraph" w:styleId="ListParagraph">
+    <w:name w:val="List Paragraph"/>
+    <w:basedOn w:val="Normal"/>
+    <w:uiPriority w:val="34"/>
+    <w:qFormat/>
+    <w:rsid w:val="00F1637B"/>
+    <w:pPr>
+      <w:ind w:left="720"/>
+      <w:contextualSpacing/>
+    </w:pPr>
+  </w:style>
+  <w:style w:type="character" w:styleId="Hyperlink">
+    <w:name w:val="Hyperlink"/>
+    <w:basedOn w:val="DefaultParagraphFont"/>
+    <w:uiPriority w:val="99"/>
+    <w:unhideWhenUsed/>
+    <w:rsid w:val="00F1637B"/>
+    <w:rPr>
+      <w:color w:val="0000FF" w:themeColor="hyperlink"/>
+      <w:u w:val="single"/>
+    </w:rPr>
+  </w:style>
+  <w:style w:type="character" w:customStyle="1" w:styleId="apple-converted-space">
+    <w:name w:val="apple-converted-space"/>
+    <w:basedOn w:val="DefaultParagraphFont"/>
+    <w:rsid w:val="00F1637B"/>
+  </w:style>
+  <w:style w:type="character" w:styleId="Emphasis">
+    <w:name w:val="Emphasis"/>
+    <w:basedOn w:val="DefaultParagraphFont"/>
+    <w:uiPriority w:val="20"/>
+    <w:qFormat/>
+    <w:rsid w:val="00F1637B"/>
+    <w:rPr>
+      <w:i/>
+      <w:iCs/>
+    </w:rPr>
+  </w:style>
+  <w:style w:type="character" w:styleId="FollowedHyperlink">
+    <w:name w:val="FollowedHyperlink"/>
+    <w:basedOn w:val="DefaultParagraphFont"/>
+    <w:uiPriority w:val="99"/>
+    <w:semiHidden/>
+    <w:unhideWhenUsed/>
+    <w:rsid w:val="001C41AA"/>
+    <w:rPr>
+      <w:color w:val="800080" w:themeColor="followedHyperlink"/>
+      <w:u w:val="single"/>
+    </w:rPr>
+  </w:style>
 </w:styles>
 </file>
 
@@ -610,6 +1220,56 @@
     <w:uiPriority w:val="99"/>
     <w:semiHidden/>
     <w:unhideWhenUsed/>
+  </w:style>
+  <w:style w:type="paragraph" w:styleId="ListParagraph">
+    <w:name w:val="List Paragraph"/>
+    <w:basedOn w:val="Normal"/>
+    <w:uiPriority w:val="34"/>
+    <w:qFormat/>
+    <w:rsid w:val="00F1637B"/>
+    <w:pPr>
+      <w:ind w:left="720"/>
+      <w:contextualSpacing/>
+    </w:pPr>
+  </w:style>
+  <w:style w:type="character" w:styleId="Hyperlink">
+    <w:name w:val="Hyperlink"/>
+    <w:basedOn w:val="DefaultParagraphFont"/>
+    <w:uiPriority w:val="99"/>
+    <w:unhideWhenUsed/>
+    <w:rsid w:val="00F1637B"/>
+    <w:rPr>
+      <w:color w:val="0000FF" w:themeColor="hyperlink"/>
+      <w:u w:val="single"/>
+    </w:rPr>
+  </w:style>
+  <w:style w:type="character" w:customStyle="1" w:styleId="apple-converted-space">
+    <w:name w:val="apple-converted-space"/>
+    <w:basedOn w:val="DefaultParagraphFont"/>
+    <w:rsid w:val="00F1637B"/>
+  </w:style>
+  <w:style w:type="character" w:styleId="Emphasis">
+    <w:name w:val="Emphasis"/>
+    <w:basedOn w:val="DefaultParagraphFont"/>
+    <w:uiPriority w:val="20"/>
+    <w:qFormat/>
+    <w:rsid w:val="00F1637B"/>
+    <w:rPr>
+      <w:i/>
+      <w:iCs/>
+    </w:rPr>
+  </w:style>
+  <w:style w:type="character" w:styleId="FollowedHyperlink">
+    <w:name w:val="FollowedHyperlink"/>
+    <w:basedOn w:val="DefaultParagraphFont"/>
+    <w:uiPriority w:val="99"/>
+    <w:semiHidden/>
+    <w:unhideWhenUsed/>
+    <w:rsid w:val="001C41AA"/>
+    <w:rPr>
+      <w:color w:val="800080" w:themeColor="followedHyperlink"/>
+      <w:u w:val="single"/>
+    </w:rPr>
   </w:style>
 </w:styles>
 </file>

</xml_diff>

<commit_message>
Documentation finish Procedured inverted
</commit_message>
<xml_diff>
--- a/CrotalReading/doc/PracticaPreparacionImagen.docx
+++ b/CrotalReading/doc/PracticaPreparacionImagen.docx
@@ -994,7 +994,7 @@
         <w:t xml:space="preserve"> otro</w:t>
       </w:r>
       <w:r>
-        <w:t>s valores que ser van</w:t>
+        <w:t>s valores que se van</w:t>
       </w:r>
       <w:r>
         <w:t xml:space="preserve"> modificando automáticamente hasta encontrar el número de dígitos que se anda buscando. Dicho</w:t>
@@ -1045,13 +1045,19 @@
         <w:t>). Por otro lad</w:t>
       </w:r>
       <w:r>
-        <w:t>o otro de los valores que se va</w:t>
-      </w:r>
-      <w:r>
-        <w:t xml:space="preserve"> modificando </w:t>
-      </w:r>
-      <w:r>
-        <w:t xml:space="preserve">en dicho algoritmo iterativo es el valor del </w:t>
+        <w:t xml:space="preserve">o </w:t>
+      </w:r>
+      <w:r>
+        <w:t xml:space="preserve">en dicho algoritmo iterativo </w:t>
+      </w:r>
+      <w:r>
+        <w:t>también se modifica</w:t>
+      </w:r>
+      <w:r>
+        <w:t xml:space="preserve"> </w:t>
+      </w:r>
+      <w:r>
+        <w:t xml:space="preserve">el valor del </w:t>
       </w:r>
       <w:proofErr w:type="spellStart"/>
       <w:r>
@@ -1210,7 +1216,13 @@
         <w:t xml:space="preserve">A continuación y una vez preparada la imagen se realiza </w:t>
       </w:r>
       <w:r>
-        <w:t xml:space="preserve">la detección de dígitos. Para ello se hace uso de la técnica de componentes conexas que aporta la funcionalidad de </w:t>
+        <w:t>la detección de dígitos</w:t>
+      </w:r>
+      <w:r>
+        <w:t xml:space="preserve"> en un proceso iterativo</w:t>
+      </w:r>
+      <w:r>
+        <w:t xml:space="preserve">. Para ello se hace uso de la técnica de componentes conexas que aporta la funcionalidad de </w:t>
       </w:r>
       <w:proofErr w:type="spellStart"/>
       <w:r>
@@ -1304,7 +1316,10 @@
         </w:numPr>
       </w:pPr>
       <w:r>
-        <w:t xml:space="preserve">Si se llega al mínimo de densidad de pixel por dígito (500 pixeles por elemento) se devuelve una imagen con los dígitos detectados para el valor de </w:t>
+        <w:t xml:space="preserve">Si se llega al máximo de valor del umbral (80) </w:t>
+      </w:r>
+      <w:r>
+        <w:t xml:space="preserve">se devuelve una imagen con los dígitos detectados para el valor de </w:t>
       </w:r>
       <w:proofErr w:type="spellStart"/>
       <w:r>
@@ -1312,7 +1327,13 @@
       </w:r>
       <w:proofErr w:type="spellEnd"/>
       <w:r>
-        <w:t xml:space="preserve"> máximo (80) y el valor de densidad de pixel por elemento mínimo (500).</w:t>
+        <w:t xml:space="preserve"> máximo (80) y el valor de densidad de pixel por elemento mínimo (</w:t>
+      </w:r>
+      <w:r>
+        <w:t>500 pixeles por elemento</w:t>
+      </w:r>
+      <w:r>
+        <w:t>).</w:t>
       </w:r>
       <w:r>
         <w:t xml:space="preserve"> Aunque no cumpl</w:t>
@@ -1326,10 +1347,36 @@
     </w:p>
     <w:p>
       <w:r>
-        <w:t>Como se ha comentado el algoritmo es iterativo con un doble bucle porque, como puede interpretarse del caso 2, en el bucle más interno se modificaría el valor del umbral</w:t>
-      </w:r>
-      <w:r>
-        <w:t xml:space="preserve"> (bucle de </w:t>
+        <w:t xml:space="preserve">Intentando simular lo que un humano haría para detectar dígitos manualmente de un </w:t>
+      </w:r>
+      <w:proofErr w:type="spellStart"/>
+      <w:r>
+        <w:t>crotal</w:t>
+      </w:r>
+      <w:proofErr w:type="spellEnd"/>
+      <w:r>
+        <w:t xml:space="preserve"> se ha diseñado  un algoritmo iterativo con dos </w:t>
+      </w:r>
+      <w:r>
+        <w:t>bucle</w:t>
+      </w:r>
+      <w:r>
+        <w:t>s. E</w:t>
+      </w:r>
+      <w:r>
+        <w:t xml:space="preserve">n el bucle más interno se modificaría el valor </w:t>
+      </w:r>
+      <w:r>
+        <w:t>de la densidad de pixel (bucle de densidad de pixel)</w:t>
+      </w:r>
+      <w:r>
+        <w:t xml:space="preserve">, disminuyendo dicho valor, </w:t>
+      </w:r>
+      <w:r>
+        <w:t xml:space="preserve">y en bucle exterior el valor </w:t>
+      </w:r>
+      <w:r>
+        <w:t xml:space="preserve">del umbral (bucle de </w:t>
       </w:r>
       <w:proofErr w:type="spellStart"/>
       <w:r>
@@ -1340,10 +1387,7 @@
         <w:t>)</w:t>
       </w:r>
       <w:r>
-        <w:t xml:space="preserve"> y en bucle exterior el valor de la densidad de pixel</w:t>
-      </w:r>
-      <w:r>
-        <w:t xml:space="preserve"> (bucle de densidad de pixel)</w:t>
+        <w:t>, aumentando dicho valor</w:t>
       </w:r>
       <w:r>
         <w:t>. Con el objetivo de mejorar el algoritmo las modificaciones de estos valores se han hecho más eficientes</w:t>
@@ -1369,6 +1413,90 @@
     </w:p>
     <w:p>
       <w:r>
+        <w:t>Sea d</w:t>
+      </w:r>
+      <w:r>
+        <w:rPr>
+          <w:sz w:val="18"/>
+        </w:rPr>
+        <w:t>j</w:t>
+      </w:r>
+      <w:r>
+        <w:t xml:space="preserve"> el valor de la densidad de pixel de la iteración j en el </w:t>
+      </w:r>
+      <w:r>
+        <w:rPr>
+          <w:i/>
+        </w:rPr>
+        <w:t>bucle de densidad de pixel</w:t>
+      </w:r>
+      <w:r>
+        <w:t>,</w:t>
+      </w:r>
+      <w:r>
+        <w:t xml:space="preserve"> </w:t>
+      </w:r>
+      <w:r>
+        <w:t>n el número mínimo de partículas a buscar y p</w:t>
+      </w:r>
+      <w:r>
+        <w:rPr>
+          <w:sz w:val="18"/>
+        </w:rPr>
+        <w:t xml:space="preserve">i-1 </w:t>
+      </w:r>
+      <w:r>
+        <w:t>el número de partículas detectadas en la iteración anterior, el valor d</w:t>
+      </w:r>
+      <w:r>
+        <w:rPr>
+          <w:sz w:val="18"/>
+        </w:rPr>
+        <w:t>j+1</w:t>
+      </w:r>
+      <w:r>
+        <w:t xml:space="preserve"> se define como:</w:t>
+      </w:r>
+    </w:p>
+    <w:p>
+      <w:proofErr w:type="gramStart"/>
+      <w:r>
+        <w:t>dj</w:t>
+      </w:r>
+      <w:proofErr w:type="gramEnd"/>
+      <w:r>
+        <w:t>+ 1 = dj - ((</w:t>
+      </w:r>
+      <w:r>
+        <w:t>2</w:t>
+      </w:r>
+      <w:r>
+        <w:t>0</w:t>
+      </w:r>
+      <w:r>
+        <w:t xml:space="preserve">0 </w:t>
+      </w:r>
+      <w:r>
+        <w:t>* n)/(</w:t>
+      </w:r>
+      <w:r>
+        <w:t xml:space="preserve"> </w:t>
+      </w:r>
+      <w:r>
+        <w:t>p</w:t>
+      </w:r>
+      <w:r>
+        <w:rPr>
+          <w:sz w:val="18"/>
+        </w:rPr>
+        <w:t>i-1</w:t>
+      </w:r>
+      <w:r>
+        <w:t xml:space="preserve"> + 1))</w:t>
+      </w:r>
+    </w:p>
+    <w:p>
+      <w:r>
         <w:t>Sea t</w:t>
       </w:r>
       <w:r>
@@ -1418,288 +1546,1068 @@
       </w:r>
       <w:proofErr w:type="spellEnd"/>
       <w:r>
-        <w:t>, n el número mínimos de partículas a buscar y p</w:t>
+        <w:t>,</w:t>
+      </w:r>
+      <w:r>
+        <w:t xml:space="preserve">  m el máximo número de partículas obtenido de la última ejecución del </w:t>
+      </w:r>
+      <w:r>
+        <w:rPr>
+          <w:i/>
+        </w:rPr>
+        <w:t xml:space="preserve">bucle de </w:t>
+      </w:r>
+      <w:r>
+        <w:rPr>
+          <w:i/>
+        </w:rPr>
+        <w:t>densidad de pixel</w:t>
+      </w:r>
+      <w:r>
+        <w:t xml:space="preserve"> </w:t>
+      </w:r>
+      <w:r>
+        <w:t xml:space="preserve">(inicialmente m = 0 para </w:t>
+      </w:r>
+      <w:r>
+        <w:t>t</w:t>
       </w:r>
       <w:r>
         <w:rPr>
           <w:sz w:val="18"/>
         </w:rPr>
+        <w:t>0</w:t>
+      </w:r>
+      <w:r>
+        <w:t>) y n el número mínimo de partículas a buscar,</w:t>
+      </w:r>
+      <w:r>
+        <w:t xml:space="preserve"> el valor t</w:t>
+      </w:r>
+      <w:r>
+        <w:rPr>
+          <w:sz w:val="18"/>
+        </w:rPr>
+        <w:t xml:space="preserve">i+1 </w:t>
+      </w:r>
+      <w:r>
+        <w:t xml:space="preserve">de </w:t>
+      </w:r>
+      <w:proofErr w:type="spellStart"/>
+      <w:r>
+        <w:t>umbralizado</w:t>
+      </w:r>
+      <w:proofErr w:type="spellEnd"/>
+      <w:r>
+        <w:t xml:space="preserve"> de la iteración siguiente en el bucle de </w:t>
+      </w:r>
+      <w:proofErr w:type="spellStart"/>
+      <w:r>
+        <w:t>umbralizado</w:t>
+      </w:r>
+      <w:proofErr w:type="spellEnd"/>
+      <w:r>
+        <w:t xml:space="preserve"> </w:t>
+      </w:r>
+      <w:r>
+        <w:t>se define como</w:t>
+      </w:r>
+      <w:r>
+        <w:t>:</w:t>
+      </w:r>
+    </w:p>
+    <w:p>
+      <w:proofErr w:type="gramStart"/>
+      <w:r>
+        <w:t>t</w:t>
+      </w:r>
+      <w:r>
+        <w:rPr>
+          <w:sz w:val="18"/>
+        </w:rPr>
+        <w:t>i+</w:t>
+      </w:r>
+      <w:proofErr w:type="gramEnd"/>
+      <w:r>
+        <w:rPr>
+          <w:sz w:val="18"/>
+        </w:rPr>
+        <w:t xml:space="preserve">1 </w:t>
+      </w:r>
+      <w:r>
+        <w:t>= t</w:t>
+      </w:r>
+      <w:r>
+        <w:rPr>
+          <w:sz w:val="18"/>
+        </w:rPr>
+        <w:t>i</w:t>
+      </w:r>
+      <w:r>
+        <w:t xml:space="preserve"> + ((2 * n ) + 1 – (2 * </w:t>
+      </w:r>
+      <w:r>
+        <w:t>m</w:t>
+      </w:r>
+      <w:r>
+        <w:t>)</w:t>
+      </w:r>
+      <w:r>
+        <w:t>)</w:t>
+      </w:r>
+    </w:p>
+    <w:p>
+      <w:r>
+        <w:t>De esta manera queda definido el algoritmo que detecta los</w:t>
+      </w:r>
+      <w:r>
+        <w:t xml:space="preserve"> </w:t>
+      </w:r>
+      <w:r>
+        <w:t>dígitos</w:t>
+      </w:r>
+      <w:r>
+        <w:t xml:space="preserve"> </w:t>
+      </w:r>
+      <w:r>
+        <w:t xml:space="preserve">de una imagen de un </w:t>
+      </w:r>
+      <w:proofErr w:type="spellStart"/>
+      <w:r>
+        <w:t>crotal</w:t>
+      </w:r>
+      <w:proofErr w:type="spellEnd"/>
+      <w:r>
+        <w:t>. Dicho algoritmo finalizará</w:t>
+      </w:r>
+      <w:r>
+        <w:t xml:space="preserve"> siempre con los casos básicos descritos anteriormente en pun</w:t>
+      </w:r>
+      <w:r>
+        <w:t>tos 1 y 3. Es decir, cuando se detecten igual o más componentes conexas de las que se metió por parámetro que se andaban buscando. O cuando se llega al límite</w:t>
+      </w:r>
+      <w:r>
+        <w:t xml:space="preserve"> superior del umbral</w:t>
+      </w:r>
+      <w:r>
+        <w:t xml:space="preserve"> que puede tener un dígito en un </w:t>
+      </w:r>
+      <w:proofErr w:type="spellStart"/>
+      <w:r>
+        <w:t>crotal</w:t>
+      </w:r>
+      <w:proofErr w:type="spellEnd"/>
+      <w:r>
+        <w:t>, establecido por defecto en 80.</w:t>
+      </w:r>
+    </w:p>
+    <w:p>
+      <w:r>
+        <w:t xml:space="preserve">Una vez terminadas las iteraciones del algoritmo se procede, como comentamos anteriormente, a enderezar la imagen con el ángulo obtenido en la primera fase. </w:t>
+      </w:r>
+      <w:r>
+        <w:t>Finalmente</w:t>
+      </w:r>
+      <w:r>
+        <w:t xml:space="preserve"> se guarda la imagen resultante en una carpeta, que si no se especifica lo contrario en los parámetros de entrada del ejecutable, se denominará </w:t>
+      </w:r>
+      <w:r>
+        <w:rPr>
+          <w:i/>
+        </w:rPr>
+        <w:t>output</w:t>
+      </w:r>
+      <w:r>
+        <w:t xml:space="preserve"> y se encontrará</w:t>
+      </w:r>
+      <w:r>
+        <w:t xml:space="preserve"> en la misma ubicación que las imágenes de entrada.</w:t>
+      </w:r>
+    </w:p>
+    <w:p>
+      <w:r>
+        <w:t>PRUEBAS REALIZADAS SOBRE LA MUESTRA</w:t>
+      </w:r>
+    </w:p>
+    <w:p/>
+    <w:p>
+      <w:r>
+        <w:t>Para mejorar la eficiencia del algoritmo hemos realizado pruebas modificando la actualización de los alores que se modifican en cada iteración, estos son: el valor de la densidad de pixel y el valor del umbral. Dicho valor es vienen dados por:</w:t>
+      </w:r>
+    </w:p>
+    <w:p>
+      <w:proofErr w:type="gramStart"/>
+      <w:r>
+        <w:t>dj</w:t>
+      </w:r>
+      <w:proofErr w:type="gramEnd"/>
+      <w:r>
+        <w:t>+ 1 = dj - ((</w:t>
+      </w:r>
+      <w:r>
+        <w:t>w</w:t>
+      </w:r>
+      <w:r>
+        <w:t xml:space="preserve"> </w:t>
+      </w:r>
+      <w:r>
+        <w:t>* n)/(</w:t>
+      </w:r>
+      <w:r>
+        <w:t xml:space="preserve"> </w:t>
+      </w:r>
+      <w:r>
+        <w:t>p</w:t>
+      </w:r>
+      <w:r>
+        <w:rPr>
+          <w:sz w:val="18"/>
+        </w:rPr>
         <w:t>i-1</w:t>
       </w:r>
       <w:r>
+        <w:t xml:space="preserve"> + 1))</w:t>
+      </w:r>
+    </w:p>
+    <w:p>
+      <w:proofErr w:type="gramStart"/>
+      <w:r>
+        <w:t>t</w:t>
+      </w:r>
+      <w:r>
         <w:rPr>
           <w:sz w:val="18"/>
         </w:rPr>
+        <w:t>i+</w:t>
+      </w:r>
+      <w:proofErr w:type="gramEnd"/>
+      <w:r>
+        <w:rPr>
+          <w:sz w:val="18"/>
+        </w:rPr>
+        <w:t xml:space="preserve">1 </w:t>
+      </w:r>
+      <w:r>
+        <w:t>= t</w:t>
+      </w:r>
+      <w:r>
+        <w:rPr>
+          <w:sz w:val="18"/>
+        </w:rPr>
+        <w:t>i</w:t>
+      </w:r>
+      <w:r>
+        <w:t xml:space="preserve"> + ((2 * n ) + 1 – (2 * </w:t>
+      </w:r>
+      <w:r>
+        <w:t>(</w:t>
+      </w:r>
+      <w:r>
+        <w:t>m</w:t>
+      </w:r>
+      <w:r>
+        <w:t xml:space="preserve"> + v)</w:t>
+      </w:r>
+      <w:r>
+        <w:t>))</w:t>
+      </w:r>
+    </w:p>
+    <w:p>
+      <w:r>
+        <w:t>Siendo w y v los pesos que se han ido ajustando hasta obtener los resultados más satisfactorios.</w:t>
+      </w:r>
+    </w:p>
+    <w:p>
+      <w:r>
+        <w:t xml:space="preserve">A continuación se muestra unas tablas con los valores de estos pesos, el tiempo total del algoritmo y la eficiencia en porcentaje de imágenes cuyos dígitos del </w:t>
+      </w:r>
+      <w:proofErr w:type="spellStart"/>
+      <w:r>
+        <w:t>crotal</w:t>
+      </w:r>
+      <w:proofErr w:type="spellEnd"/>
+      <w:r>
+        <w:t xml:space="preserve"> han sido correctamente detectados</w:t>
+      </w:r>
+      <w:r>
+        <w:t>, tras haber pasado el algoritmo al conjunto de 10 muestras pasado en la práctica</w:t>
+      </w:r>
+      <w:r>
+        <w:t>.</w:t>
+      </w:r>
+    </w:p>
+    <w:tbl>
+      <w:tblPr>
+        <w:tblStyle w:val="TableGrid"/>
+        <w:tblW w:w="0" w:type="auto"/>
+        <w:jc w:val="center"/>
+        <w:tblLook w:val="04A0" w:firstRow="1" w:lastRow="0" w:firstColumn="1" w:lastColumn="0" w:noHBand="0" w:noVBand="1"/>
+      </w:tblPr>
+      <w:tblGrid>
+        <w:gridCol w:w="2161"/>
+        <w:gridCol w:w="2161"/>
+        <w:gridCol w:w="2161"/>
+        <w:gridCol w:w="2161"/>
+      </w:tblGrid>
+      <w:tr>
+        <w:trPr>
+          <w:jc w:val="center"/>
+        </w:trPr>
+        <w:tc>
+          <w:tcPr>
+            <w:tcW w:w="2161" w:type="dxa"/>
+          </w:tcPr>
+          <w:p>
+            <w:pPr>
+              <w:jc w:val="center"/>
+            </w:pPr>
+            <w:r>
+              <w:t>W</w:t>
+            </w:r>
+          </w:p>
+        </w:tc>
+        <w:tc>
+          <w:tcPr>
+            <w:tcW w:w="2161" w:type="dxa"/>
+          </w:tcPr>
+          <w:p>
+            <w:pPr>
+              <w:jc w:val="center"/>
+            </w:pPr>
+            <w:r>
+              <w:t>V</w:t>
+            </w:r>
+          </w:p>
+        </w:tc>
+        <w:tc>
+          <w:tcPr>
+            <w:tcW w:w="2161" w:type="dxa"/>
+          </w:tcPr>
+          <w:p>
+            <w:pPr>
+              <w:jc w:val="center"/>
+            </w:pPr>
+            <w:r>
+              <w:t>Tiempo Total (</w:t>
+            </w:r>
+            <w:proofErr w:type="spellStart"/>
+            <w:r>
+              <w:t>mseg</w:t>
+            </w:r>
+            <w:proofErr w:type="spellEnd"/>
+            <w:r>
+              <w:t>)</w:t>
+            </w:r>
+          </w:p>
+        </w:tc>
+        <w:tc>
+          <w:tcPr>
+            <w:tcW w:w="2161" w:type="dxa"/>
+          </w:tcPr>
+          <w:p>
+            <w:pPr>
+              <w:jc w:val="center"/>
+            </w:pPr>
+            <w:r>
+              <w:t>Eficiencia (%)</w:t>
+            </w:r>
+          </w:p>
+        </w:tc>
+      </w:tr>
+      <w:tr>
+        <w:trPr>
+          <w:jc w:val="center"/>
+        </w:trPr>
+        <w:tc>
+          <w:tcPr>
+            <w:tcW w:w="2161" w:type="dxa"/>
+          </w:tcPr>
+          <w:p>
+            <w:pPr>
+              <w:jc w:val="center"/>
+            </w:pPr>
+            <w:r>
+              <w:t>100</w:t>
+            </w:r>
+          </w:p>
+        </w:tc>
+        <w:tc>
+          <w:tcPr>
+            <w:tcW w:w="2161" w:type="dxa"/>
+          </w:tcPr>
+          <w:p>
+            <w:pPr>
+              <w:jc w:val="center"/>
+            </w:pPr>
+            <w:r>
+              <w:t>1</w:t>
+            </w:r>
+          </w:p>
+        </w:tc>
+        <w:tc>
+          <w:tcPr>
+            <w:tcW w:w="2161" w:type="dxa"/>
+          </w:tcPr>
+          <w:p>
+            <w:pPr>
+              <w:jc w:val="center"/>
+            </w:pPr>
+            <w:r>
+              <w:t>79321</w:t>
+            </w:r>
+          </w:p>
+        </w:tc>
+        <w:tc>
+          <w:tcPr>
+            <w:tcW w:w="2161" w:type="dxa"/>
+          </w:tcPr>
+          <w:p>
+            <w:pPr>
+              <w:jc w:val="center"/>
+            </w:pPr>
+            <w:r>
+              <w:t>20</w:t>
+            </w:r>
+          </w:p>
+        </w:tc>
+      </w:tr>
+      <w:tr>
+        <w:trPr>
+          <w:jc w:val="center"/>
+        </w:trPr>
+        <w:tc>
+          <w:tcPr>
+            <w:tcW w:w="2161" w:type="dxa"/>
+          </w:tcPr>
+          <w:p>
+            <w:pPr>
+              <w:jc w:val="center"/>
+            </w:pPr>
+            <w:r>
+              <w:t>200</w:t>
+            </w:r>
+          </w:p>
+        </w:tc>
+        <w:tc>
+          <w:tcPr>
+            <w:tcW w:w="2161" w:type="dxa"/>
+          </w:tcPr>
+          <w:p>
+            <w:pPr>
+              <w:jc w:val="center"/>
+            </w:pPr>
+            <w:r>
+              <w:t>1</w:t>
+            </w:r>
+          </w:p>
+        </w:tc>
+        <w:tc>
+          <w:tcPr>
+            <w:tcW w:w="2161" w:type="dxa"/>
+          </w:tcPr>
+          <w:p>
+            <w:pPr>
+              <w:jc w:val="center"/>
+            </w:pPr>
+            <w:r>
+              <w:t>53948</w:t>
+            </w:r>
+          </w:p>
+        </w:tc>
+        <w:tc>
+          <w:tcPr>
+            <w:tcW w:w="2161" w:type="dxa"/>
+          </w:tcPr>
+          <w:p>
+            <w:pPr>
+              <w:jc w:val="center"/>
+            </w:pPr>
+            <w:r>
+              <w:t>30</w:t>
+            </w:r>
+          </w:p>
+        </w:tc>
+      </w:tr>
+      <w:tr>
+        <w:trPr>
+          <w:jc w:val="center"/>
+        </w:trPr>
+        <w:tc>
+          <w:tcPr>
+            <w:tcW w:w="2161" w:type="dxa"/>
+          </w:tcPr>
+          <w:p>
+            <w:pPr>
+              <w:jc w:val="center"/>
+            </w:pPr>
+            <w:r>
+              <w:t>300</w:t>
+            </w:r>
+          </w:p>
+        </w:tc>
+        <w:tc>
+          <w:tcPr>
+            <w:tcW w:w="2161" w:type="dxa"/>
+          </w:tcPr>
+          <w:p>
+            <w:pPr>
+              <w:jc w:val="center"/>
+            </w:pPr>
+            <w:r>
+              <w:t>1</w:t>
+            </w:r>
+          </w:p>
+        </w:tc>
+        <w:tc>
+          <w:tcPr>
+            <w:tcW w:w="2161" w:type="dxa"/>
+          </w:tcPr>
+          <w:p>
+            <w:pPr>
+              <w:jc w:val="center"/>
+            </w:pPr>
+            <w:r>
+              <w:t>31908</w:t>
+            </w:r>
+          </w:p>
+        </w:tc>
+        <w:tc>
+          <w:tcPr>
+            <w:tcW w:w="2161" w:type="dxa"/>
+          </w:tcPr>
+          <w:p>
+            <w:pPr>
+              <w:jc w:val="center"/>
+            </w:pPr>
+            <w:r>
+              <w:t>20</w:t>
+            </w:r>
+          </w:p>
+        </w:tc>
+      </w:tr>
+      <w:tr>
+        <w:trPr>
+          <w:jc w:val="center"/>
+        </w:trPr>
+        <w:tc>
+          <w:tcPr>
+            <w:tcW w:w="2161" w:type="dxa"/>
+          </w:tcPr>
+          <w:p>
+            <w:pPr>
+              <w:jc w:val="center"/>
+            </w:pPr>
+            <w:r>
+              <w:t>200</w:t>
+            </w:r>
+          </w:p>
+        </w:tc>
+        <w:tc>
+          <w:tcPr>
+            <w:tcW w:w="2161" w:type="dxa"/>
+          </w:tcPr>
+          <w:p>
+            <w:pPr>
+              <w:jc w:val="center"/>
+            </w:pPr>
+            <w:r>
+              <w:t>0</w:t>
+            </w:r>
+          </w:p>
+        </w:tc>
+        <w:tc>
+          <w:tcPr>
+            <w:tcW w:w="2161" w:type="dxa"/>
+          </w:tcPr>
+          <w:p>
+            <w:pPr>
+              <w:jc w:val="center"/>
+            </w:pPr>
+            <w:r>
+              <w:t>36711</w:t>
+            </w:r>
+          </w:p>
+        </w:tc>
+        <w:tc>
+          <w:tcPr>
+            <w:tcW w:w="2161" w:type="dxa"/>
+          </w:tcPr>
+          <w:p>
+            <w:pPr>
+              <w:jc w:val="center"/>
+            </w:pPr>
+            <w:r>
+              <w:t>60</w:t>
+            </w:r>
+          </w:p>
+        </w:tc>
+      </w:tr>
+      <w:tr>
+        <w:trPr>
+          <w:jc w:val="center"/>
+        </w:trPr>
+        <w:tc>
+          <w:tcPr>
+            <w:tcW w:w="2161" w:type="dxa"/>
+          </w:tcPr>
+          <w:p>
+            <w:pPr>
+              <w:jc w:val="center"/>
+            </w:pPr>
+            <w:r>
+              <w:t>200</w:t>
+            </w:r>
+          </w:p>
+        </w:tc>
+        <w:tc>
+          <w:tcPr>
+            <w:tcW w:w="2161" w:type="dxa"/>
+          </w:tcPr>
+          <w:p>
+            <w:pPr>
+              <w:jc w:val="center"/>
+            </w:pPr>
+            <w:r>
+              <w:t>-1</w:t>
+            </w:r>
+          </w:p>
+        </w:tc>
+        <w:tc>
+          <w:tcPr>
+            <w:tcW w:w="2161" w:type="dxa"/>
+          </w:tcPr>
+          <w:p>
+            <w:pPr>
+              <w:jc w:val="center"/>
+            </w:pPr>
+            <w:r>
+              <w:t>54332</w:t>
+            </w:r>
+          </w:p>
+        </w:tc>
+        <w:tc>
+          <w:tcPr>
+            <w:tcW w:w="2161" w:type="dxa"/>
+          </w:tcPr>
+          <w:p>
+            <w:pPr>
+              <w:jc w:val="center"/>
+            </w:pPr>
+            <w:r>
+              <w:t>40</w:t>
+            </w:r>
+          </w:p>
+        </w:tc>
+      </w:tr>
+      <w:tr>
+        <w:trPr>
+          <w:jc w:val="center"/>
+        </w:trPr>
+        <w:tc>
+          <w:tcPr>
+            <w:tcW w:w="2161" w:type="dxa"/>
+          </w:tcPr>
+          <w:p>
+            <w:pPr>
+              <w:jc w:val="center"/>
+            </w:pPr>
+            <w:r>
+              <w:t>150</w:t>
+            </w:r>
+          </w:p>
+        </w:tc>
+        <w:tc>
+          <w:tcPr>
+            <w:tcW w:w="2161" w:type="dxa"/>
+          </w:tcPr>
+          <w:p>
+            <w:pPr>
+              <w:jc w:val="center"/>
+            </w:pPr>
+            <w:r>
+              <w:t>0</w:t>
+            </w:r>
+          </w:p>
+        </w:tc>
+        <w:tc>
+          <w:tcPr>
+            <w:tcW w:w="2161" w:type="dxa"/>
+          </w:tcPr>
+          <w:p>
+            <w:pPr>
+              <w:jc w:val="center"/>
+            </w:pPr>
+            <w:r>
+              <w:t>46932</w:t>
+            </w:r>
+          </w:p>
+        </w:tc>
+        <w:tc>
+          <w:tcPr>
+            <w:tcW w:w="2161" w:type="dxa"/>
+          </w:tcPr>
+          <w:p>
+            <w:pPr>
+              <w:jc w:val="center"/>
+            </w:pPr>
+            <w:r>
+              <w:t>50</w:t>
+            </w:r>
+          </w:p>
+        </w:tc>
+      </w:tr>
+      <w:tr>
+        <w:trPr>
+          <w:jc w:val="center"/>
+        </w:trPr>
+        <w:tc>
+          <w:tcPr>
+            <w:tcW w:w="2161" w:type="dxa"/>
+          </w:tcPr>
+          <w:p>
+            <w:pPr>
+              <w:jc w:val="center"/>
+            </w:pPr>
+            <w:r>
+              <w:t>250</w:t>
+            </w:r>
+          </w:p>
+        </w:tc>
+        <w:tc>
+          <w:tcPr>
+            <w:tcW w:w="2161" w:type="dxa"/>
+          </w:tcPr>
+          <w:p>
+            <w:pPr>
+              <w:jc w:val="center"/>
+            </w:pPr>
+            <w:r>
+              <w:t>0</w:t>
+            </w:r>
+          </w:p>
+        </w:tc>
+        <w:tc>
+          <w:tcPr>
+            <w:tcW w:w="2161" w:type="dxa"/>
+          </w:tcPr>
+          <w:p>
+            <w:pPr>
+              <w:jc w:val="center"/>
+            </w:pPr>
+            <w:r>
+              <w:t>28543</w:t>
+            </w:r>
+          </w:p>
+        </w:tc>
+        <w:tc>
+          <w:tcPr>
+            <w:tcW w:w="2161" w:type="dxa"/>
+          </w:tcPr>
+          <w:p>
+            <w:pPr>
+              <w:jc w:val="center"/>
+            </w:pPr>
+            <w:r>
+              <w:t>50</w:t>
+            </w:r>
+          </w:p>
+        </w:tc>
+      </w:tr>
+    </w:tbl>
+    <w:p/>
+    <w:p>
+      <w:r>
+        <w:t>Antes de analizar los datos hay que tener en cuenta una serie de consideraciones. En la muestra procesada hay dos imágenes que nunca podrán devolver ningún dígito. Estas son la imagen crotal10 .</w:t>
+      </w:r>
+      <w:proofErr w:type="spellStart"/>
+      <w:r>
+        <w:t>tiff</w:t>
+      </w:r>
+      <w:proofErr w:type="spellEnd"/>
+      <w:r>
+        <w:t xml:space="preserve"> que no contiene ningún </w:t>
+      </w:r>
+      <w:proofErr w:type="spellStart"/>
+      <w:r>
+        <w:t>crotal</w:t>
+      </w:r>
+      <w:proofErr w:type="spellEnd"/>
+      <w:r>
+        <w:t xml:space="preserve"> y la imagen crotal9.tiff que no se puede abrir con la librería </w:t>
+      </w:r>
+      <w:proofErr w:type="spellStart"/>
+      <w:r>
+        <w:t>ImageJ</w:t>
+      </w:r>
+      <w:proofErr w:type="spellEnd"/>
+      <w:r>
+        <w:t>. Por lo tanto la eficiencia máxima que se puede alcanzar es del 80%.</w:t>
+      </w:r>
+    </w:p>
+    <w:p>
+      <w:r>
+        <w:t>Como se observa en la tabla anterior, el algoritmo tarda menos cuando los valores de w y v son 250 y 0 respectivamente. Sin embargo, el nivel de eficiencia es un 10% menor que el obtenido cuando estos valores son 200 y 0 respectivamente.</w:t>
+      </w:r>
+      <w:r>
+        <w:t xml:space="preserve"> Por otro lado </w:t>
+      </w:r>
+      <w:r>
+        <w:t>la diferencia</w:t>
+      </w:r>
+      <w:r>
+        <w:t xml:space="preserve"> en tiempo</w:t>
+      </w:r>
+      <w:r>
+        <w:t xml:space="preserve"> de procesado</w:t>
+      </w:r>
+      <w:r>
+        <w:t xml:space="preserve"> entre coger unos y otros valores</w:t>
+      </w:r>
+      <w:r>
+        <w:t xml:space="preserve"> es de unos 8 segundos, es decir, 0.8 segundos por imagen</w:t>
+      </w:r>
+      <w:r>
+        <w:t xml:space="preserve">. </w:t>
+      </w:r>
+      <w:r>
         <w:t xml:space="preserve"> </w:t>
       </w:r>
       <w:r>
-        <w:t>el número de partículas detectadas en la iteración anterior</w:t>
-      </w:r>
-      <w:r>
-        <w:t xml:space="preserve">, el valor </w:t>
-      </w:r>
-      <w:r>
-        <w:t>t</w:t>
-      </w:r>
-      <w:r>
-        <w:rPr>
-          <w:sz w:val="18"/>
-        </w:rPr>
-        <w:t xml:space="preserve">i+1 </w:t>
-      </w:r>
-      <w:r>
-        <w:t xml:space="preserve">de </w:t>
-      </w:r>
-      <w:proofErr w:type="spellStart"/>
-      <w:r>
-        <w:t>umbralizado</w:t>
-      </w:r>
-      <w:proofErr w:type="spellEnd"/>
-      <w:r>
-        <w:t xml:space="preserve"> de la iteración siguiente en el bucle de </w:t>
-      </w:r>
-      <w:proofErr w:type="spellStart"/>
-      <w:r>
-        <w:t>umbralizado</w:t>
-      </w:r>
-      <w:proofErr w:type="spellEnd"/>
-      <w:r>
-        <w:t xml:space="preserve"> </w:t>
-      </w:r>
-      <w:r>
-        <w:t>se define como</w:t>
-      </w:r>
-      <w:r>
-        <w:t>:</w:t>
-      </w:r>
-    </w:p>
-    <w:p>
-      <w:r>
-        <w:t>t</w:t>
-      </w:r>
-      <w:r>
-        <w:rPr>
-          <w:sz w:val="18"/>
-        </w:rPr>
-        <w:t xml:space="preserve">i+1 </w:t>
-      </w:r>
-      <w:r>
-        <w:t>= t</w:t>
-      </w:r>
-      <w:r>
-        <w:rPr>
-          <w:sz w:val="18"/>
-        </w:rPr>
-        <w:t>i</w:t>
-      </w:r>
-      <w:r>
-        <w:t xml:space="preserve"> + ((2 * n ) + 1 – (2 * </w:t>
-      </w:r>
-      <w:r>
-        <w:t>(</w:t>
-      </w:r>
-      <w:r>
-        <w:t>p</w:t>
-      </w:r>
-      <w:r>
-        <w:rPr>
-          <w:sz w:val="18"/>
-        </w:rPr>
-        <w:t>i-</w:t>
+        <w:t xml:space="preserve">Por lo tanto </w:t>
+      </w:r>
+      <w:r>
+        <w:t>se puede determinar que los valores de w y v que optimizan</w:t>
+      </w:r>
+      <w:r>
+        <w:t xml:space="preserve"> bastante</w:t>
       </w:r>
       <w:bookmarkStart w:id="0" w:name="_GoBack"/>
       <w:bookmarkEnd w:id="0"/>
       <w:r>
-        <w:rPr>
-          <w:sz w:val="18"/>
-        </w:rPr>
-        <w:t>1</w:t>
-      </w:r>
-      <w:r>
-        <w:t>)</w:t>
-      </w:r>
-      <w:r>
-        <w:t>)</w:t>
-      </w:r>
-    </w:p>
-    <w:p>
-      <w:r>
-        <w:t>Sea d</w:t>
-      </w:r>
-      <w:r>
-        <w:rPr>
-          <w:sz w:val="18"/>
-        </w:rPr>
-        <w:t>j</w:t>
-      </w:r>
-      <w:r>
-        <w:t xml:space="preserve"> el valor de la densidad de pixel de la iteración j en el </w:t>
-      </w:r>
-      <w:r>
-        <w:rPr>
-          <w:i/>
-        </w:rPr>
-        <w:t>bucle de densidad de pixel</w:t>
-      </w:r>
-      <w:r>
-        <w:t>, m el máximo número de partículas</w:t>
-      </w:r>
-      <w:r>
-        <w:t xml:space="preserve"> obtenido de la última</w:t>
-      </w:r>
-      <w:r>
-        <w:t xml:space="preserve"> ejecución del </w:t>
-      </w:r>
-      <w:r>
-        <w:rPr>
-          <w:i/>
-        </w:rPr>
-        <w:t xml:space="preserve">bucle de </w:t>
-      </w:r>
-      <w:proofErr w:type="spellStart"/>
-      <w:r>
-        <w:rPr>
-          <w:i/>
-        </w:rPr>
-        <w:t>umbralizado</w:t>
-      </w:r>
-      <w:proofErr w:type="spellEnd"/>
-      <w:r>
-        <w:rPr>
-          <w:sz w:val="18"/>
-        </w:rPr>
+        <w:t xml:space="preserve"> este algoritmo son 200 y 0 respectivamente.</w:t>
+      </w:r>
+    </w:p>
+    <w:p>
+      <w:r>
+        <w:t>CONCLUSIONES</w:t>
+      </w:r>
+    </w:p>
+    <w:p>
+      <w:pPr>
+        <w:pStyle w:val="ListParagraph"/>
+        <w:numPr>
+          <w:ilvl w:val="0"/>
+          <w:numId w:val="4"/>
+        </w:numPr>
+        <w:ind w:left="360"/>
+      </w:pPr>
+      <w:r>
+        <w:t>Resumen de resultados obtenidos.</w:t>
+      </w:r>
+    </w:p>
+    <w:p>
+      <w:pPr>
+        <w:pStyle w:val="ListParagraph"/>
+        <w:ind w:left="360"/>
+      </w:pPr>
+      <w:r>
+        <w:t>Según los resultados obtenidos, con este algoritmo se tarda como media una duración de 3,6711 segundos para procesar cada imagen.</w:t>
+      </w:r>
+      <w:r>
+        <w:t xml:space="preserve"> En el caso mejor, que se ha dado en una imagen con dígitos muy gordos, se ha tardado 1,623 segundos en procesar la imagen. Por otro lado en el caso peor, que se ha dado en una imagen que ni siquiera tenía un </w:t>
+      </w:r>
+      <w:proofErr w:type="spellStart"/>
+      <w:r>
+        <w:t>crotal</w:t>
+      </w:r>
+      <w:proofErr w:type="spellEnd"/>
+      <w:r>
+        <w:t xml:space="preserve"> en el interior, se ha tardado</w:t>
+      </w:r>
+      <w:r>
         <w:t xml:space="preserve"> </w:t>
       </w:r>
       <w:r>
-        <w:t>(inicialmente m = 0 para d</w:t>
-      </w:r>
-      <w:r>
-        <w:rPr>
-          <w:sz w:val="18"/>
-        </w:rPr>
-        <w:t>0</w:t>
-      </w:r>
-      <w:r>
-        <w:t>)</w:t>
-      </w:r>
-      <w:r>
-        <w:t xml:space="preserve"> y</w:t>
-      </w:r>
-      <w:r>
-        <w:t xml:space="preserve"> n el número mínimos de partículas a buscar</w:t>
-      </w:r>
-      <w:r>
-        <w:t xml:space="preserve">, el valor </w:t>
-      </w:r>
-      <w:r>
-        <w:t>d</w:t>
-      </w:r>
-      <w:r>
-        <w:rPr>
-          <w:sz w:val="18"/>
-        </w:rPr>
-        <w:t>j+1</w:t>
+        <w:t>8,219 segundos. Por lo tanto, si quitamos este caso extremo de detección de imagen</w:t>
+      </w:r>
+      <w:r>
+        <w:t>,</w:t>
+      </w:r>
+      <w:r>
+        <w:t xml:space="preserve"> que no tendría por qué darse en un entorno real, tendríamos una </w:t>
+      </w:r>
+      <w:r>
+        <w:lastRenderedPageBreak/>
+        <w:t xml:space="preserve">duración media aproximada de 3,165 segundos para procesar cada imagen. Este número es mayor de lo previsiblemente esperado porque  los </w:t>
+      </w:r>
+      <w:proofErr w:type="spellStart"/>
+      <w:r>
+        <w:t>crotales</w:t>
+      </w:r>
+      <w:proofErr w:type="spellEnd"/>
+      <w:r>
+        <w:t xml:space="preserve"> con números muy fino</w:t>
+      </w:r>
+      <w:r>
+        <w:t>s</w:t>
+      </w:r>
+      <w:r>
+        <w:t xml:space="preserve"> tardan en ser detectados. Esto se debe a que el algoritmo planteado va disminuyendo la densidad de pixel en cada iteración y le cuesta más encontrar estos dígitos finos.</w:t>
+      </w:r>
+    </w:p>
+    <w:p>
+      <w:pPr>
+        <w:pStyle w:val="ListParagraph"/>
+        <w:ind w:left="360"/>
+      </w:pPr>
+    </w:p>
+    <w:p>
+      <w:pPr>
+        <w:pStyle w:val="ListParagraph"/>
+        <w:numPr>
+          <w:ilvl w:val="0"/>
+          <w:numId w:val="4"/>
+        </w:numPr>
+        <w:ind w:left="360"/>
+      </w:pPr>
+      <w:r>
+        <w:t>Mejoras que podrían realizarse.</w:t>
+      </w:r>
+    </w:p>
+    <w:p>
+      <w:pPr>
+        <w:pStyle w:val="ListParagraph"/>
+        <w:ind w:left="360"/>
+      </w:pPr>
+      <w:r>
+        <w:t>E</w:t>
+      </w:r>
+      <w:r>
+        <w:t>l</w:t>
+      </w:r>
+      <w:r>
+        <w:t xml:space="preserve"> al</w:t>
+      </w:r>
+      <w:r>
+        <w:t>goritmo</w:t>
+      </w:r>
+      <w:r>
+        <w:t xml:space="preserve"> presentado</w:t>
+      </w:r>
+      <w:r>
+        <w:t xml:space="preserve"> tiene algunas carencias que podrían solventarse en futuras implementaciones. Entre ellas cabe destacar:</w:t>
       </w:r>
       <w:r>
         <w:t xml:space="preserve"> </w:t>
       </w:r>
-      <w:r>
-        <w:t>se define</w:t>
-      </w:r>
-      <w:r>
-        <w:t xml:space="preserve"> como:</w:t>
-      </w:r>
-    </w:p>
-    <w:p>
-      <w:pPr>
-        <w:rPr>
-          <w:lang w:val="en-US"/>
-        </w:rPr>
-      </w:pPr>
-      <w:proofErr w:type="spellStart"/>
-      <w:proofErr w:type="gramStart"/>
-      <w:r>
-        <w:rPr>
-          <w:lang w:val="en-US"/>
-        </w:rPr>
-        <w:t>dj</w:t>
-      </w:r>
-      <w:proofErr w:type="spellEnd"/>
-      <w:proofErr w:type="gramEnd"/>
-      <w:r>
-        <w:rPr>
-          <w:lang w:val="en-US"/>
-        </w:rPr>
-        <w:t xml:space="preserve">+ 1 = </w:t>
-      </w:r>
-      <w:proofErr w:type="spellStart"/>
-      <w:r>
-        <w:rPr>
-          <w:lang w:val="en-US"/>
-        </w:rPr>
-        <w:t>dj</w:t>
-      </w:r>
-      <w:proofErr w:type="spellEnd"/>
-      <w:r>
-        <w:rPr>
-          <w:lang w:val="en-US"/>
-        </w:rPr>
-        <w:t xml:space="preserve"> - ((</w:t>
-      </w:r>
-      <w:r>
-        <w:rPr>
-          <w:lang w:val="en-US"/>
-        </w:rPr>
-        <w:t>2</w:t>
-      </w:r>
-      <w:r>
-        <w:rPr>
-          <w:lang w:val="en-US"/>
-        </w:rPr>
-        <w:t>00 * n)/(</w:t>
-      </w:r>
-      <w:r>
-        <w:rPr>
-          <w:lang w:val="en-US"/>
-        </w:rPr>
-        <w:t xml:space="preserve">m </w:t>
-      </w:r>
-      <w:r>
-        <w:rPr>
-          <w:lang w:val="en-US"/>
-        </w:rPr>
-        <w:t>+</w:t>
-      </w:r>
-      <w:r>
-        <w:rPr>
-          <w:lang w:val="en-US"/>
-        </w:rPr>
+    </w:p>
+    <w:p>
+      <w:pPr>
+        <w:pStyle w:val="ListParagraph"/>
+        <w:numPr>
+          <w:ilvl w:val="0"/>
+          <w:numId w:val="5"/>
+        </w:numPr>
+      </w:pPr>
+      <w:r>
+        <w:t xml:space="preserve">Sólo es capaz de enderezar </w:t>
+      </w:r>
+      <w:proofErr w:type="spellStart"/>
+      <w:r>
+        <w:t>crotales</w:t>
+      </w:r>
+      <w:proofErr w:type="spellEnd"/>
+      <w:r>
+        <w:t xml:space="preserve"> en un ángulo menor a los 90º. Una solución a este problema podría ser intentar detectar números con el algoritmo descrito y en caso de no detectar ningún dígito girar la imagen 90º y probar el </w:t>
+      </w:r>
+      <w:r>
+        <w:t>algoritmo</w:t>
+      </w:r>
+      <w:r>
+        <w:t xml:space="preserve"> de nuevo.</w:t>
+      </w:r>
+    </w:p>
+    <w:p>
+      <w:pPr>
+        <w:pStyle w:val="ListParagraph"/>
+        <w:numPr>
+          <w:ilvl w:val="0"/>
+          <w:numId w:val="5"/>
+        </w:numPr>
+      </w:pPr>
+      <w:r>
+        <w:t xml:space="preserve">Hacer más eficiente el algoritmo. Aunque actualmente es bastante rápido podría buscarse alguna forma de mejorar el tiempo de detección de números por </w:t>
+      </w:r>
+      <w:proofErr w:type="spellStart"/>
+      <w:r>
+        <w:t>crotal</w:t>
+      </w:r>
+      <w:proofErr w:type="spellEnd"/>
+      <w:r>
+        <w:t>.</w:t>
+      </w:r>
+    </w:p>
+    <w:p>
+      <w:pPr>
+        <w:pStyle w:val="ListParagraph"/>
+      </w:pPr>
+    </w:p>
+    <w:p>
+      <w:pPr>
+        <w:pStyle w:val="ListParagraph"/>
+        <w:numPr>
+          <w:ilvl w:val="0"/>
+          <w:numId w:val="4"/>
+        </w:numPr>
+        <w:ind w:left="360"/>
+      </w:pPr>
+      <w:r>
+        <w:t>Problemas que no se sabe cómo solucionar.</w:t>
+      </w:r>
+    </w:p>
+    <w:p>
+      <w:pPr>
+        <w:pStyle w:val="ListParagraph"/>
+        <w:ind w:left="360"/>
+      </w:pPr>
+      <w:r>
+        <w:t xml:space="preserve">El punto más destacable a mejorar debería ser la eficiencia. Actualmente </w:t>
+      </w:r>
+      <w:r>
+        <w:t xml:space="preserve">en el caso mejor </w:t>
+      </w:r>
+      <w:r>
+        <w:t>un 60% de los casos se detectan correctamente y se debería buscar mejorar este porcentaje.</w:t>
+      </w:r>
+    </w:p>
+    <w:p>
+      <w:pPr>
+        <w:pStyle w:val="ListParagraph"/>
+        <w:ind w:left="360"/>
+      </w:pPr>
+      <w:r>
+        <w:t>Otro</w:t>
+      </w:r>
+      <w:r>
+        <w:t xml:space="preserve"> de los problemas que no se </w:t>
+      </w:r>
+      <w:r>
+        <w:t>ha sabido cómo</w:t>
+      </w:r>
+      <w:r>
         <w:t xml:space="preserve"> </w:t>
       </w:r>
       <w:r>
-        <w:rPr>
-          <w:lang w:val="en-US"/>
-        </w:rPr>
-        <w:t>1))</w:t>
-      </w:r>
-    </w:p>
-    <w:p>
-      <w:r>
-        <w:t>De esta manera queda definido el algoritmo que detecta los</w:t>
-      </w:r>
-      <w:r>
-        <w:t xml:space="preserve"> </w:t>
-      </w:r>
-      <w:proofErr w:type="spellStart"/>
-      <w:r>
-        <w:t>digitos</w:t>
-      </w:r>
-      <w:proofErr w:type="spellEnd"/>
-      <w:r>
-        <w:t xml:space="preserve"> </w:t>
-      </w:r>
-      <w:r>
-        <w:t xml:space="preserve">de una imagen de un </w:t>
+        <w:t>solucionar</w:t>
+      </w:r>
+      <w:r>
+        <w:t xml:space="preserve">, y relacionado con lo anterior, </w:t>
+      </w:r>
+      <w:r>
+        <w:t xml:space="preserve"> es au</w:t>
+      </w:r>
+      <w:r>
+        <w:t xml:space="preserve">tomatizar el número  de dígitos que se van a detectar por </w:t>
       </w:r>
       <w:proofErr w:type="spellStart"/>
       <w:r>
@@ -1707,7 +2615,7 @@
       </w:r>
       <w:proofErr w:type="spellEnd"/>
       <w:r>
-        <w:t xml:space="preserve">. Dicho algoritmo finalizará como se ha dicho en los puntos 1 y 3. Es decir, cuando se detecten igual o más componentes conexas de las que se metió por parámetro que se andaban buscando. O cuando se llega al límite inferior de densidad de pixel que puede tener un dígito en un </w:t>
+        <w:t xml:space="preserve">. Este problema produce que cuando se recibe un </w:t>
       </w:r>
       <w:proofErr w:type="spellStart"/>
       <w:r>
@@ -1715,69 +2623,9 @@
       </w:r>
       <w:proofErr w:type="spellEnd"/>
       <w:r>
-        <w:t>, establecido por defecto a 500 pixeles.</w:t>
-      </w:r>
-    </w:p>
-    <w:p>
-      <w:r>
-        <w:t xml:space="preserve">Una vez terminadas las iteraciones del algoritmo se procede, como comentamos anteriormente, a enderezar la imagen con el ángulo obtenido en la primera fase. Seguidamente se guarda la imagen resultante en una carpeta, que si no se especifica lo contrario en los parámetros de entrada del ejecutable, se denominará </w:t>
-      </w:r>
-      <w:r>
-        <w:rPr>
-          <w:i/>
-        </w:rPr>
-        <w:t>output</w:t>
-      </w:r>
-      <w:r>
-        <w:t xml:space="preserve"> y se encontrara en la misma ubicación que las imágenes de entrada.</w:t>
-      </w:r>
-    </w:p>
-    <w:p>
-      <w:r>
-        <w:t>Como se ha mejorado el algoritmo</w:t>
-      </w:r>
-    </w:p>
-    <w:p>
-      <w:r>
-        <w:lastRenderedPageBreak/>
-        <w:t>Mejoras:</w:t>
-      </w:r>
-    </w:p>
-    <w:p>
-      <w:r>
-        <w:t>Rapidez</w:t>
-      </w:r>
-    </w:p>
-    <w:p>
-      <w:r>
-        <w:t>Números detectados (</w:t>
-      </w:r>
-      <w:proofErr w:type="spellStart"/>
-      <w:r>
-        <w:t>automatico</w:t>
-      </w:r>
-      <w:proofErr w:type="spellEnd"/>
-      <w:r>
-        <w:t>)</w:t>
-      </w:r>
-    </w:p>
-    <w:p>
-      <w:r>
-        <w:t xml:space="preserve">Girar </w:t>
-      </w:r>
-      <w:proofErr w:type="gramStart"/>
-      <w:r>
-        <w:t>imágenes torcidas más de  90</w:t>
-      </w:r>
-      <w:proofErr w:type="gramEnd"/>
-      <w:r>
-        <w:t xml:space="preserve"> º</w:t>
-      </w:r>
-      <w:r>
-        <w:br w:type="page"/>
-      </w:r>
-      <w:r>
-        <w:lastRenderedPageBreak/>
+        <w:t xml:space="preserve"> que tienen muchos dígitos, muchas de las veces, sólo se detecten el número de dígitos pasado por parámetro.</w:t>
+      </w:r>
+      <w:r>
         <w:br w:type="page"/>
       </w:r>
     </w:p>
@@ -1826,33 +2674,16 @@
       </w:hyperlink>
     </w:p>
     <w:p>
-      <w:pPr>
-        <w:rPr>
-          <w:lang w:val="en-US"/>
-        </w:rPr>
-      </w:pPr>
-      <w:r>
-        <w:rPr>
-          <w:lang w:val="en-US"/>
-        </w:rPr>
+      <w:r>
         <w:t>[</w:t>
       </w:r>
       <w:r>
-        <w:rPr>
-          <w:lang w:val="en-US"/>
-        </w:rPr>
         <w:t>3</w:t>
       </w:r>
       <w:r>
-        <w:rPr>
-          <w:lang w:val="en-US"/>
-        </w:rPr>
         <w:t>]</w:t>
       </w:r>
       <w:r>
-        <w:rPr>
-          <w:lang w:val="en-US"/>
-        </w:rPr>
         <w:tab/>
         <w:t>http://rsb.info.nih.gov/nih-image/</w:t>
       </w:r>
@@ -2379,6 +3210,231 @@
       </w:pPr>
     </w:lvl>
   </w:abstractNum>
+  <w:abstractNum w:abstractNumId="3">
+    <w:nsid w:val="72544E7C"/>
+    <w:multiLevelType w:val="hybridMultilevel"/>
+    <w:tmpl w:val="27F2F4CA"/>
+    <w:lvl w:ilvl="0" w:tplc="C5FA98DE">
+      <w:numFmt w:val="bullet"/>
+      <w:lvlText w:val="-"/>
+      <w:lvlJc w:val="left"/>
+      <w:pPr>
+        <w:ind w:left="720" w:hanging="360"/>
+      </w:pPr>
+      <w:rPr>
+        <w:rFonts w:ascii="Calibri" w:eastAsiaTheme="minorHAnsi" w:hAnsi="Calibri" w:cs="Calibri" w:hint="default"/>
+      </w:rPr>
+    </w:lvl>
+    <w:lvl w:ilvl="1" w:tplc="0C0A0003" w:tentative="1">
+      <w:start w:val="1"/>
+      <w:numFmt w:val="bullet"/>
+      <w:lvlText w:val="o"/>
+      <w:lvlJc w:val="left"/>
+      <w:pPr>
+        <w:ind w:left="1440" w:hanging="360"/>
+      </w:pPr>
+      <w:rPr>
+        <w:rFonts w:ascii="Courier New" w:hAnsi="Courier New" w:cs="Courier New" w:hint="default"/>
+      </w:rPr>
+    </w:lvl>
+    <w:lvl w:ilvl="2" w:tplc="0C0A0005" w:tentative="1">
+      <w:start w:val="1"/>
+      <w:numFmt w:val="bullet"/>
+      <w:lvlText w:val=""/>
+      <w:lvlJc w:val="left"/>
+      <w:pPr>
+        <w:ind w:left="2160" w:hanging="360"/>
+      </w:pPr>
+      <w:rPr>
+        <w:rFonts w:ascii="Wingdings" w:hAnsi="Wingdings" w:hint="default"/>
+      </w:rPr>
+    </w:lvl>
+    <w:lvl w:ilvl="3" w:tplc="0C0A0001" w:tentative="1">
+      <w:start w:val="1"/>
+      <w:numFmt w:val="bullet"/>
+      <w:lvlText w:val=""/>
+      <w:lvlJc w:val="left"/>
+      <w:pPr>
+        <w:ind w:left="2880" w:hanging="360"/>
+      </w:pPr>
+      <w:rPr>
+        <w:rFonts w:ascii="Symbol" w:hAnsi="Symbol" w:hint="default"/>
+      </w:rPr>
+    </w:lvl>
+    <w:lvl w:ilvl="4" w:tplc="0C0A0003" w:tentative="1">
+      <w:start w:val="1"/>
+      <w:numFmt w:val="bullet"/>
+      <w:lvlText w:val="o"/>
+      <w:lvlJc w:val="left"/>
+      <w:pPr>
+        <w:ind w:left="3600" w:hanging="360"/>
+      </w:pPr>
+      <w:rPr>
+        <w:rFonts w:ascii="Courier New" w:hAnsi="Courier New" w:cs="Courier New" w:hint="default"/>
+      </w:rPr>
+    </w:lvl>
+    <w:lvl w:ilvl="5" w:tplc="0C0A0005" w:tentative="1">
+      <w:start w:val="1"/>
+      <w:numFmt w:val="bullet"/>
+      <w:lvlText w:val=""/>
+      <w:lvlJc w:val="left"/>
+      <w:pPr>
+        <w:ind w:left="4320" w:hanging="360"/>
+      </w:pPr>
+      <w:rPr>
+        <w:rFonts w:ascii="Wingdings" w:hAnsi="Wingdings" w:hint="default"/>
+      </w:rPr>
+    </w:lvl>
+    <w:lvl w:ilvl="6" w:tplc="0C0A0001" w:tentative="1">
+      <w:start w:val="1"/>
+      <w:numFmt w:val="bullet"/>
+      <w:lvlText w:val=""/>
+      <w:lvlJc w:val="left"/>
+      <w:pPr>
+        <w:ind w:left="5040" w:hanging="360"/>
+      </w:pPr>
+      <w:rPr>
+        <w:rFonts w:ascii="Symbol" w:hAnsi="Symbol" w:hint="default"/>
+      </w:rPr>
+    </w:lvl>
+    <w:lvl w:ilvl="7" w:tplc="0C0A0003" w:tentative="1">
+      <w:start w:val="1"/>
+      <w:numFmt w:val="bullet"/>
+      <w:lvlText w:val="o"/>
+      <w:lvlJc w:val="left"/>
+      <w:pPr>
+        <w:ind w:left="5760" w:hanging="360"/>
+      </w:pPr>
+      <w:rPr>
+        <w:rFonts w:ascii="Courier New" w:hAnsi="Courier New" w:cs="Courier New" w:hint="default"/>
+      </w:rPr>
+    </w:lvl>
+    <w:lvl w:ilvl="8" w:tplc="0C0A0005" w:tentative="1">
+      <w:start w:val="1"/>
+      <w:numFmt w:val="bullet"/>
+      <w:lvlText w:val=""/>
+      <w:lvlJc w:val="left"/>
+      <w:pPr>
+        <w:ind w:left="6480" w:hanging="360"/>
+      </w:pPr>
+      <w:rPr>
+        <w:rFonts w:ascii="Wingdings" w:hAnsi="Wingdings" w:hint="default"/>
+      </w:rPr>
+    </w:lvl>
+  </w:abstractNum>
+  <w:abstractNum w:abstractNumId="4">
+    <w:nsid w:val="77391AF2"/>
+    <w:multiLevelType w:val="hybridMultilevel"/>
+    <w:tmpl w:val="D0D0634C"/>
+    <w:lvl w:ilvl="0" w:tplc="0C0A0001">
+      <w:start w:val="1"/>
+      <w:numFmt w:val="bullet"/>
+      <w:lvlText w:val=""/>
+      <w:lvlJc w:val="left"/>
+      <w:pPr>
+        <w:ind w:left="720" w:hanging="360"/>
+      </w:pPr>
+      <w:rPr>
+        <w:rFonts w:ascii="Symbol" w:hAnsi="Symbol" w:hint="default"/>
+      </w:rPr>
+    </w:lvl>
+    <w:lvl w:ilvl="1" w:tplc="0C0A0003" w:tentative="1">
+      <w:start w:val="1"/>
+      <w:numFmt w:val="bullet"/>
+      <w:lvlText w:val="o"/>
+      <w:lvlJc w:val="left"/>
+      <w:pPr>
+        <w:ind w:left="1440" w:hanging="360"/>
+      </w:pPr>
+      <w:rPr>
+        <w:rFonts w:ascii="Courier New" w:hAnsi="Courier New" w:cs="Courier New" w:hint="default"/>
+      </w:rPr>
+    </w:lvl>
+    <w:lvl w:ilvl="2" w:tplc="0C0A0005" w:tentative="1">
+      <w:start w:val="1"/>
+      <w:numFmt w:val="bullet"/>
+      <w:lvlText w:val=""/>
+      <w:lvlJc w:val="left"/>
+      <w:pPr>
+        <w:ind w:left="2160" w:hanging="360"/>
+      </w:pPr>
+      <w:rPr>
+        <w:rFonts w:ascii="Wingdings" w:hAnsi="Wingdings" w:hint="default"/>
+      </w:rPr>
+    </w:lvl>
+    <w:lvl w:ilvl="3" w:tplc="0C0A0001" w:tentative="1">
+      <w:start w:val="1"/>
+      <w:numFmt w:val="bullet"/>
+      <w:lvlText w:val=""/>
+      <w:lvlJc w:val="left"/>
+      <w:pPr>
+        <w:ind w:left="2880" w:hanging="360"/>
+      </w:pPr>
+      <w:rPr>
+        <w:rFonts w:ascii="Symbol" w:hAnsi="Symbol" w:hint="default"/>
+      </w:rPr>
+    </w:lvl>
+    <w:lvl w:ilvl="4" w:tplc="0C0A0003" w:tentative="1">
+      <w:start w:val="1"/>
+      <w:numFmt w:val="bullet"/>
+      <w:lvlText w:val="o"/>
+      <w:lvlJc w:val="left"/>
+      <w:pPr>
+        <w:ind w:left="3600" w:hanging="360"/>
+      </w:pPr>
+      <w:rPr>
+        <w:rFonts w:ascii="Courier New" w:hAnsi="Courier New" w:cs="Courier New" w:hint="default"/>
+      </w:rPr>
+    </w:lvl>
+    <w:lvl w:ilvl="5" w:tplc="0C0A0005" w:tentative="1">
+      <w:start w:val="1"/>
+      <w:numFmt w:val="bullet"/>
+      <w:lvlText w:val=""/>
+      <w:lvlJc w:val="left"/>
+      <w:pPr>
+        <w:ind w:left="4320" w:hanging="360"/>
+      </w:pPr>
+      <w:rPr>
+        <w:rFonts w:ascii="Wingdings" w:hAnsi="Wingdings" w:hint="default"/>
+      </w:rPr>
+    </w:lvl>
+    <w:lvl w:ilvl="6" w:tplc="0C0A0001" w:tentative="1">
+      <w:start w:val="1"/>
+      <w:numFmt w:val="bullet"/>
+      <w:lvlText w:val=""/>
+      <w:lvlJc w:val="left"/>
+      <w:pPr>
+        <w:ind w:left="5040" w:hanging="360"/>
+      </w:pPr>
+      <w:rPr>
+        <w:rFonts w:ascii="Symbol" w:hAnsi="Symbol" w:hint="default"/>
+      </w:rPr>
+    </w:lvl>
+    <w:lvl w:ilvl="7" w:tplc="0C0A0003" w:tentative="1">
+      <w:start w:val="1"/>
+      <w:numFmt w:val="bullet"/>
+      <w:lvlText w:val="o"/>
+      <w:lvlJc w:val="left"/>
+      <w:pPr>
+        <w:ind w:left="5760" w:hanging="360"/>
+      </w:pPr>
+      <w:rPr>
+        <w:rFonts w:ascii="Courier New" w:hAnsi="Courier New" w:cs="Courier New" w:hint="default"/>
+      </w:rPr>
+    </w:lvl>
+    <w:lvl w:ilvl="8" w:tplc="0C0A0005" w:tentative="1">
+      <w:start w:val="1"/>
+      <w:numFmt w:val="bullet"/>
+      <w:lvlText w:val=""/>
+      <w:lvlJc w:val="left"/>
+      <w:pPr>
+        <w:ind w:left="6480" w:hanging="360"/>
+      </w:pPr>
+      <w:rPr>
+        <w:rFonts w:ascii="Wingdings" w:hAnsi="Wingdings" w:hint="default"/>
+      </w:rPr>
+    </w:lvl>
+  </w:abstractNum>
   <w:num w:numId="1">
     <w:abstractNumId w:val="2"/>
   </w:num>
@@ -2387,6 +3443,12 @@
   </w:num>
   <w:num w:numId="3">
     <w:abstractNumId w:val="0"/>
+  </w:num>
+  <w:num w:numId="4">
+    <w:abstractNumId w:val="4"/>
+  </w:num>
+  <w:num w:numId="5">
+    <w:abstractNumId w:val="3"/>
   </w:num>
 </w:numbering>
 </file>
@@ -2628,6 +3690,32 @@
       <w:u w:val="single"/>
     </w:rPr>
   </w:style>
+  <w:style w:type="table" w:styleId="TableGrid">
+    <w:name w:val="Table Grid"/>
+    <w:basedOn w:val="TableNormal"/>
+    <w:uiPriority w:val="59"/>
+    <w:rsid w:val="00E742E9"/>
+    <w:pPr>
+      <w:spacing w:after="0" w:line="240" w:lineRule="auto"/>
+    </w:pPr>
+    <w:tblPr>
+      <w:tblInd w:w="0" w:type="dxa"/>
+      <w:tblBorders>
+        <w:top w:val="single" w:sz="4" w:space="0" w:color="auto"/>
+        <w:left w:val="single" w:sz="4" w:space="0" w:color="auto"/>
+        <w:bottom w:val="single" w:sz="4" w:space="0" w:color="auto"/>
+        <w:right w:val="single" w:sz="4" w:space="0" w:color="auto"/>
+        <w:insideH w:val="single" w:sz="4" w:space="0" w:color="auto"/>
+        <w:insideV w:val="single" w:sz="4" w:space="0" w:color="auto"/>
+      </w:tblBorders>
+      <w:tblCellMar>
+        <w:top w:w="0" w:type="dxa"/>
+        <w:left w:w="108" w:type="dxa"/>
+        <w:bottom w:w="0" w:type="dxa"/>
+        <w:right w:w="108" w:type="dxa"/>
+      </w:tblCellMar>
+    </w:tblPr>
+  </w:style>
 </w:styles>
 </file>
 
@@ -2867,6 +3955,32 @@
       <w:color w:val="800080" w:themeColor="followedHyperlink"/>
       <w:u w:val="single"/>
     </w:rPr>
+  </w:style>
+  <w:style w:type="table" w:styleId="TableGrid">
+    <w:name w:val="Table Grid"/>
+    <w:basedOn w:val="TableNormal"/>
+    <w:uiPriority w:val="59"/>
+    <w:rsid w:val="00E742E9"/>
+    <w:pPr>
+      <w:spacing w:after="0" w:line="240" w:lineRule="auto"/>
+    </w:pPr>
+    <w:tblPr>
+      <w:tblInd w:w="0" w:type="dxa"/>
+      <w:tblBorders>
+        <w:top w:val="single" w:sz="4" w:space="0" w:color="auto"/>
+        <w:left w:val="single" w:sz="4" w:space="0" w:color="auto"/>
+        <w:bottom w:val="single" w:sz="4" w:space="0" w:color="auto"/>
+        <w:right w:val="single" w:sz="4" w:space="0" w:color="auto"/>
+        <w:insideH w:val="single" w:sz="4" w:space="0" w:color="auto"/>
+        <w:insideV w:val="single" w:sz="4" w:space="0" w:color="auto"/>
+      </w:tblBorders>
+      <w:tblCellMar>
+        <w:top w:w="0" w:type="dxa"/>
+        <w:left w:w="108" w:type="dxa"/>
+        <w:bottom w:w="0" w:type="dxa"/>
+        <w:right w:w="108" w:type="dxa"/>
+      </w:tblCellMar>
+    </w:tblPr>
   </w:style>
 </w:styles>
 </file>

</xml_diff>